<commit_message>
finished sprint 3 plan and added sprint 3 burndown chart
</commit_message>
<xml_diff>
--- a/sprint_3/sprintPlan_three.docx
+++ b/sprint_3/sprintPlan_three.docx
@@ -8,77 +8,81 @@
         <w:contextualSpacing/>
       </w:pPr>
       <w:r>
-        <w:t>C</w:t>
-      </w:r>
-      <w:bookmarkStart w:id="0" w:name="_GoBack"/>
+        <w:t xml:space="preserve">Courtney Kirkham, Mark </w:t>
+      </w:r>
+      <w:proofErr w:type="spellStart"/>
+      <w:r>
+        <w:t>Lero</w:t>
+      </w:r>
+      <w:proofErr w:type="spellEnd"/>
+      <w:r>
+        <w:t xml:space="preserve">, Dean Dixon, Jonathan Bowie, Nicholas </w:t>
+      </w:r>
+      <w:proofErr w:type="spellStart"/>
+      <w:r>
+        <w:t>Kinderman</w:t>
+      </w:r>
+      <w:proofErr w:type="spellEnd"/>
+    </w:p>
+    <w:p>
+      <w:pPr>
+        <w:spacing w:line="480" w:lineRule="auto"/>
+        <w:contextualSpacing/>
+      </w:pPr>
+      <w:r>
+        <w:t>CSC 424 – Software Engineering II</w:t>
+      </w:r>
+    </w:p>
+    <w:p>
+      <w:pPr>
+        <w:spacing w:line="480" w:lineRule="auto"/>
+        <w:contextualSpacing/>
+      </w:pPr>
+      <w:r>
+        <w:t>Spring 2017</w:t>
+      </w:r>
+    </w:p>
+    <w:p>
+      <w:pPr>
+        <w:spacing w:line="480" w:lineRule="auto"/>
+        <w:contextualSpacing/>
+      </w:pPr>
+      <w:r>
+        <w:t>Prof. Lindy Nelson</w:t>
+      </w:r>
+    </w:p>
+    <w:p>
+      <w:pPr>
+        <w:spacing w:line="480" w:lineRule="auto"/>
+        <w:contextualSpacing/>
+      </w:pPr>
+      <w:r>
+        <w:t xml:space="preserve">Sprint Plan – Sprint </w:t>
+      </w:r>
+      <w:r>
+        <w:t>Three</w:t>
+      </w:r>
+    </w:p>
+    <w:p>
+      <w:pPr>
+        <w:tabs>
+          <w:tab w:val="left" w:pos="888"/>
+          <w:tab w:val="center" w:pos="4680"/>
+        </w:tabs>
+        <w:spacing w:line="480" w:lineRule="auto"/>
+        <w:contextualSpacing/>
+      </w:pPr>
+      <w:bookmarkStart w:id="0" w:name="TableOfContents"/>
+      <w:r>
+        <w:tab/>
+      </w:r>
+      <w:r>
+        <w:tab/>
+      </w:r>
+      <w:r>
+        <w:t>Table of Contents</w:t>
+      </w:r>
       <w:bookmarkEnd w:id="0"/>
-      <w:r>
-        <w:t xml:space="preserve">ourtney Kirkham, Mark </w:t>
-      </w:r>
-      <w:proofErr w:type="spellStart"/>
-      <w:r>
-        <w:t>Lero</w:t>
-      </w:r>
-      <w:proofErr w:type="spellEnd"/>
-      <w:r>
-        <w:t xml:space="preserve">, Dean Dixon, Jonathan Bowie, Nicholas </w:t>
-      </w:r>
-      <w:proofErr w:type="spellStart"/>
-      <w:r>
-        <w:t>Kinderman</w:t>
-      </w:r>
-      <w:proofErr w:type="spellEnd"/>
-    </w:p>
-    <w:p>
-      <w:pPr>
-        <w:spacing w:line="480" w:lineRule="auto"/>
-        <w:contextualSpacing/>
-      </w:pPr>
-      <w:r>
-        <w:t>CSC 424 – Software Engineering II</w:t>
-      </w:r>
-    </w:p>
-    <w:p>
-      <w:pPr>
-        <w:spacing w:line="480" w:lineRule="auto"/>
-        <w:contextualSpacing/>
-      </w:pPr>
-      <w:r>
-        <w:t>Spring 2017</w:t>
-      </w:r>
-    </w:p>
-    <w:p>
-      <w:pPr>
-        <w:spacing w:line="480" w:lineRule="auto"/>
-        <w:contextualSpacing/>
-      </w:pPr>
-      <w:r>
-        <w:t>Prof. Lindy Nelson</w:t>
-      </w:r>
-    </w:p>
-    <w:p>
-      <w:pPr>
-        <w:spacing w:line="480" w:lineRule="auto"/>
-        <w:contextualSpacing/>
-      </w:pPr>
-      <w:r>
-        <w:t xml:space="preserve">Sprint Plan – Sprint </w:t>
-      </w:r>
-      <w:r>
-        <w:t>Three</w:t>
-      </w:r>
-    </w:p>
-    <w:p>
-      <w:pPr>
-        <w:spacing w:line="480" w:lineRule="auto"/>
-        <w:contextualSpacing/>
-        <w:jc w:val="center"/>
-      </w:pPr>
-      <w:bookmarkStart w:id="1" w:name="TableOfContents"/>
-      <w:r>
-        <w:t>Table of Contents</w:t>
-      </w:r>
-      <w:bookmarkEnd w:id="1"/>
     </w:p>
     <w:p>
       <w:pPr>
@@ -93,7 +97,19 @@
           <w:rPr>
             <w:rStyle w:val="Hyperlink"/>
           </w:rPr>
-          <w:t>Sprint Name</w:t>
+          <w:t>Sprint</w:t>
+        </w:r>
+        <w:r>
+          <w:rPr>
+            <w:rStyle w:val="Hyperlink"/>
+          </w:rPr>
+          <w:t xml:space="preserve"> </w:t>
+        </w:r>
+        <w:r>
+          <w:rPr>
+            <w:rStyle w:val="Hyperlink"/>
+          </w:rPr>
+          <w:t>Name</w:t>
         </w:r>
       </w:hyperlink>
     </w:p>
@@ -102,7 +118,7 @@
         <w:spacing w:line="480" w:lineRule="auto"/>
         <w:contextualSpacing/>
       </w:pPr>
-      <w:bookmarkStart w:id="2" w:name="SprintGoalsAndDates"/>
+      <w:bookmarkStart w:id="1" w:name="SprintGoalsAndDates"/>
       <w:r>
         <w:t xml:space="preserve">II. </w:t>
       </w:r>
@@ -115,7 +131,7 @@
         </w:r>
       </w:hyperlink>
     </w:p>
-    <w:bookmarkEnd w:id="2"/>
+    <w:bookmarkEnd w:id="1"/>
     <w:p>
       <w:pPr>
         <w:spacing w:line="480" w:lineRule="auto"/>
@@ -331,22 +347,22 @@
         <w:lastRenderedPageBreak/>
         <w:t xml:space="preserve">I. </w:t>
       </w:r>
-      <w:bookmarkStart w:id="3" w:name="SprintName"/>
+      <w:bookmarkStart w:id="2" w:name="SprintName"/>
       <w:r>
         <w:rPr>
           <w:b/>
         </w:rPr>
         <w:t>Sprint Name</w:t>
       </w:r>
-      <w:bookmarkEnd w:id="3"/>
-    </w:p>
-    <w:p>
-      <w:pPr>
-        <w:spacing w:line="480" w:lineRule="auto"/>
-        <w:contextualSpacing/>
-      </w:pPr>
-      <w:r>
-        <w:t>Sprint 3.</w:t>
+      <w:bookmarkEnd w:id="2"/>
+    </w:p>
+    <w:p>
+      <w:pPr>
+        <w:spacing w:line="480" w:lineRule="auto"/>
+        <w:contextualSpacing/>
+      </w:pPr>
+      <w:r>
+        <w:t>The project name has not yet been decided, but is currently being referred to as "Paddle Racers". The name of the third sprint is Sprint 3.</w:t>
       </w:r>
     </w:p>
     <w:p>
@@ -388,25 +404,7 @@
         <w:contextualSpacing/>
       </w:pPr>
       <w:r>
-        <w:t>Courtney – create mock-up for every webpage, sprint documents</w:t>
-      </w:r>
-    </w:p>
-    <w:p>
-      <w:pPr>
-        <w:spacing w:line="480" w:lineRule="auto"/>
-        <w:contextualSpacing/>
-      </w:pPr>
-      <w:r>
-        <w:t>Mark – scrum master, create queries to add / get info from database, based on boxes from mockups</w:t>
-      </w:r>
-    </w:p>
-    <w:p>
-      <w:pPr>
-        <w:spacing w:line="480" w:lineRule="auto"/>
-        <w:contextualSpacing/>
-      </w:pPr>
-      <w:r>
-        <w:t xml:space="preserve">Jonathan – </w:t>
+        <w:t xml:space="preserve">Courtney will finish the sprint 2 retrospective document and type the sprint 3 planning document by Saturday, 8 April 2017. She will also create a mock-up for every webpage currently on the site by Sunday, 9 April 2017. Mark is the Scrum Master for sprint 3. He will create the queries to add and get information from the database, based on the designs from the ER diagram and the current web page mockups by Sunday, 9 April 2017. Jonathan is the Product Owner for Sprint 3. He will finish the </w:t>
       </w:r>
       <w:proofErr w:type="spellStart"/>
       <w:r>
@@ -414,33 +412,7 @@
       </w:r>
       <w:proofErr w:type="spellEnd"/>
       <w:r>
-        <w:t xml:space="preserve"> code academy, finish create / edit race functionality, product owner</w:t>
-      </w:r>
-    </w:p>
-    <w:p>
-      <w:pPr>
-        <w:spacing w:line="480" w:lineRule="auto"/>
-        <w:contextualSpacing/>
-      </w:pPr>
-      <w:r>
-        <w:t xml:space="preserve">Nick – experimenting with </w:t>
-      </w:r>
-      <w:proofErr w:type="spellStart"/>
-      <w:r>
-        <w:t>php</w:t>
-      </w:r>
-      <w:proofErr w:type="spellEnd"/>
-      <w:r>
-        <w:t xml:space="preserve"> to create a functional database, get at least one textbox communicating with database</w:t>
-      </w:r>
-    </w:p>
-    <w:p>
-      <w:pPr>
-        <w:spacing w:line="480" w:lineRule="auto"/>
-        <w:contextualSpacing/>
-      </w:pPr>
-      <w:r>
-        <w:t>Dean – finish create / edit race functionality,</w:t>
+        <w:t xml:space="preserve"> Code Academy course from last sprint and help Dean finish the adding the functionality for creating and editing races to the website by Sunday, 9 April 2017. Nick will be get at least one textbox communicating with the database by Sunday, 9 April 2017.</w:t>
       </w:r>
     </w:p>
     <w:p>
@@ -475,14 +447,70 @@
         </w:rPr>
         <w:t xml:space="preserve">III. </w:t>
       </w:r>
-      <w:bookmarkStart w:id="4" w:name="SprintBacklog"/>
+      <w:bookmarkStart w:id="3" w:name="SprintBacklog"/>
       <w:r>
         <w:rPr>
           <w:b/>
         </w:rPr>
         <w:t>Sprint Backlog</w:t>
       </w:r>
-      <w:bookmarkEnd w:id="4"/>
+      <w:bookmarkEnd w:id="3"/>
+    </w:p>
+    <w:p>
+      <w:pPr>
+        <w:spacing w:line="480" w:lineRule="auto"/>
+        <w:contextualSpacing/>
+        <w:rPr>
+          <w:b/>
+        </w:rPr>
+      </w:pPr>
+      <w:r>
+        <w:rPr>
+          <w:b/>
+          <w:noProof/>
+        </w:rPr>
+        <w:drawing>
+          <wp:inline distT="0" distB="0" distL="0" distR="0">
+            <wp:extent cx="5494020" cy="3090386"/>
+            <wp:effectExtent l="0" t="0" r="0" b="0"/>
+            <wp:docPr id="1" name="Picture 1"/>
+            <wp:cNvGraphicFramePr>
+              <a:graphicFrameLocks xmlns:a="http://schemas.openxmlformats.org/drawingml/2006/main" noChangeAspect="1"/>
+            </wp:cNvGraphicFramePr>
+            <a:graphic xmlns:a="http://schemas.openxmlformats.org/drawingml/2006/main">
+              <a:graphicData uri="http://schemas.openxmlformats.org/drawingml/2006/picture">
+                <pic:pic xmlns:pic="http://schemas.openxmlformats.org/drawingml/2006/picture">
+                  <pic:nvPicPr>
+                    <pic:cNvPr id="1" name="sprint3_trello_screenshot.png"/>
+                    <pic:cNvPicPr/>
+                  </pic:nvPicPr>
+                  <pic:blipFill>
+                    <a:blip r:embed="rId6" cstate="print">
+                      <a:extLst>
+                        <a:ext uri="{28A0092B-C50C-407E-A947-70E740481C1C}">
+                          <a14:useLocalDpi xmlns:a14="http://schemas.microsoft.com/office/drawing/2010/main" val="0"/>
+                        </a:ext>
+                      </a:extLst>
+                    </a:blip>
+                    <a:stretch>
+                      <a:fillRect/>
+                    </a:stretch>
+                  </pic:blipFill>
+                  <pic:spPr>
+                    <a:xfrm>
+                      <a:off x="0" y="0"/>
+                      <a:ext cx="5497942" cy="3092592"/>
+                    </a:xfrm>
+                    <a:prstGeom prst="rect">
+                      <a:avLst/>
+                    </a:prstGeom>
+                  </pic:spPr>
+                </pic:pic>
+              </a:graphicData>
+            </a:graphic>
+          </wp:inline>
+        </w:drawing>
+      </w:r>
     </w:p>
     <w:p>
       <w:pPr>
@@ -516,14 +544,34 @@
         </w:rPr>
         <w:t xml:space="preserve">IV. </w:t>
       </w:r>
-      <w:bookmarkStart w:id="5" w:name="DefinitonOfDone"/>
+      <w:bookmarkStart w:id="4" w:name="DefinitonOfDone"/>
       <w:r>
         <w:rPr>
           <w:b/>
         </w:rPr>
         <w:t>Definition of Done</w:t>
       </w:r>
-      <w:bookmarkEnd w:id="5"/>
+      <w:bookmarkEnd w:id="4"/>
+    </w:p>
+    <w:p>
+      <w:pPr>
+        <w:spacing w:line="480" w:lineRule="auto"/>
+        <w:contextualSpacing/>
+      </w:pPr>
+      <w:r>
+        <w:t xml:space="preserve">The Sprint 2 Retrospective and Sprint 3 Planning Documents will be considered complete when they cover </w:t>
+      </w:r>
+      <w:proofErr w:type="gramStart"/>
+      <w:r>
+        <w:t>all of</w:t>
+      </w:r>
+      <w:proofErr w:type="gramEnd"/>
+      <w:r>
+        <w:t xml:space="preserve"> the requirements issued by Professor Nelson and the Development Team, Product Owner, and Scrum Master agree with it. The web page mock ups will be complete when there is a Product Owner approved mock up for each webpage currently on the site.</w:t>
+      </w:r>
+      <w:r>
+        <w:t xml:space="preserve"> The database queries will be complete when there is a query for each relationship represented on the ER diagram that functions properly. The PHP Code Academy course will be considered done when the course is completed as to Code Academy's course requirements. The functionality for creating and editing races will be complete when the entry forms and navigation buttons necessary for a user to be able to create and edit a race (as laid out by the mock ups) are all present. The communication between a textbox and the database will be done when a test user can enter information into one text box (of Nick's choosing) and have that information be reflected in the database.</w:t>
+      </w:r>
     </w:p>
     <w:p>
       <w:pPr>
@@ -557,14 +605,2440 @@
         </w:rPr>
         <w:t xml:space="preserve">V. </w:t>
       </w:r>
-      <w:bookmarkStart w:id="6" w:name="SprintBurndownChart"/>
+      <w:bookmarkStart w:id="5" w:name="SprintBurndownChart"/>
       <w:r>
         <w:rPr>
           <w:b/>
         </w:rPr>
         <w:t>Sprint Burndown Chart</w:t>
       </w:r>
-      <w:bookmarkEnd w:id="6"/>
+      <w:bookmarkEnd w:id="5"/>
+    </w:p>
+    <w:tbl>
+      <w:tblPr>
+        <w:tblW w:w="5760" w:type="dxa"/>
+        <w:tblLook w:val="04A0" w:firstRow="1" w:lastRow="0" w:firstColumn="1" w:lastColumn="0" w:noHBand="0" w:noVBand="1"/>
+      </w:tblPr>
+      <w:tblGrid>
+        <w:gridCol w:w="960"/>
+        <w:gridCol w:w="960"/>
+        <w:gridCol w:w="960"/>
+        <w:gridCol w:w="960"/>
+        <w:gridCol w:w="960"/>
+        <w:gridCol w:w="960"/>
+      </w:tblGrid>
+      <w:tr>
+        <w:trPr>
+          <w:trHeight w:val="288"/>
+        </w:trPr>
+        <w:tc>
+          <w:tcPr>
+            <w:tcW w:w="960" w:type="dxa"/>
+            <w:tcBorders>
+              <w:top w:val="nil"/>
+              <w:left w:val="nil"/>
+              <w:bottom w:val="nil"/>
+              <w:right w:val="nil"/>
+            </w:tcBorders>
+            <w:shd w:val="clear" w:color="auto" w:fill="auto"/>
+            <w:noWrap/>
+            <w:vAlign w:val="bottom"/>
+            <w:hideMark/>
+          </w:tcPr>
+          <w:p>
+            <w:pPr>
+              <w:spacing w:after="0" w:line="240" w:lineRule="auto"/>
+              <w:rPr>
+                <w:rFonts w:ascii="Times New Roman" w:eastAsia="Times New Roman" w:hAnsi="Times New Roman" w:cs="Times New Roman"/>
+                <w:sz w:val="24"/>
+                <w:szCs w:val="24"/>
+              </w:rPr>
+            </w:pPr>
+          </w:p>
+        </w:tc>
+        <w:tc>
+          <w:tcPr>
+            <w:tcW w:w="960" w:type="dxa"/>
+            <w:tcBorders>
+              <w:top w:val="nil"/>
+              <w:left w:val="nil"/>
+              <w:bottom w:val="nil"/>
+              <w:right w:val="nil"/>
+            </w:tcBorders>
+            <w:shd w:val="clear" w:color="auto" w:fill="auto"/>
+            <w:noWrap/>
+            <w:vAlign w:val="bottom"/>
+            <w:hideMark/>
+          </w:tcPr>
+          <w:p>
+            <w:pPr>
+              <w:spacing w:after="0" w:line="240" w:lineRule="auto"/>
+              <w:rPr>
+                <w:rFonts w:ascii="Times New Roman" w:eastAsia="Times New Roman" w:hAnsi="Times New Roman" w:cs="Times New Roman"/>
+                <w:sz w:val="20"/>
+                <w:szCs w:val="20"/>
+              </w:rPr>
+            </w:pPr>
+          </w:p>
+        </w:tc>
+        <w:tc>
+          <w:tcPr>
+            <w:tcW w:w="2880" w:type="dxa"/>
+            <w:gridSpan w:val="3"/>
+            <w:tcBorders>
+              <w:top w:val="nil"/>
+              <w:left w:val="nil"/>
+              <w:bottom w:val="nil"/>
+              <w:right w:val="nil"/>
+            </w:tcBorders>
+            <w:shd w:val="clear" w:color="auto" w:fill="auto"/>
+            <w:noWrap/>
+            <w:vAlign w:val="bottom"/>
+            <w:hideMark/>
+          </w:tcPr>
+          <w:p>
+            <w:pPr>
+              <w:spacing w:after="0" w:line="240" w:lineRule="auto"/>
+              <w:rPr>
+                <w:rFonts w:ascii="Calibri" w:eastAsia="Times New Roman" w:hAnsi="Calibri" w:cs="Calibri"/>
+                <w:color w:val="000000"/>
+              </w:rPr>
+            </w:pPr>
+            <w:r>
+              <w:rPr>
+                <w:rFonts w:ascii="Calibri" w:eastAsia="Times New Roman" w:hAnsi="Calibri" w:cs="Calibri"/>
+                <w:color w:val="000000"/>
+              </w:rPr>
+              <w:t>Paddle Racers Burndown Chart</w:t>
+            </w:r>
+          </w:p>
+        </w:tc>
+        <w:tc>
+          <w:tcPr>
+            <w:tcW w:w="960" w:type="dxa"/>
+            <w:tcBorders>
+              <w:top w:val="nil"/>
+              <w:left w:val="nil"/>
+              <w:bottom w:val="nil"/>
+              <w:right w:val="nil"/>
+            </w:tcBorders>
+            <w:shd w:val="clear" w:color="auto" w:fill="auto"/>
+            <w:noWrap/>
+            <w:vAlign w:val="bottom"/>
+            <w:hideMark/>
+          </w:tcPr>
+          <w:p>
+            <w:pPr>
+              <w:spacing w:after="0" w:line="240" w:lineRule="auto"/>
+              <w:rPr>
+                <w:rFonts w:ascii="Calibri" w:eastAsia="Times New Roman" w:hAnsi="Calibri" w:cs="Calibri"/>
+                <w:color w:val="000000"/>
+              </w:rPr>
+            </w:pPr>
+          </w:p>
+        </w:tc>
+      </w:tr>
+      <w:tr>
+        <w:trPr>
+          <w:trHeight w:val="288"/>
+        </w:trPr>
+        <w:tc>
+          <w:tcPr>
+            <w:tcW w:w="960" w:type="dxa"/>
+            <w:tcBorders>
+              <w:top w:val="nil"/>
+              <w:left w:val="nil"/>
+              <w:bottom w:val="nil"/>
+              <w:right w:val="nil"/>
+            </w:tcBorders>
+            <w:shd w:val="clear" w:color="auto" w:fill="auto"/>
+            <w:noWrap/>
+            <w:vAlign w:val="bottom"/>
+            <w:hideMark/>
+          </w:tcPr>
+          <w:p>
+            <w:pPr>
+              <w:spacing w:after="0" w:line="240" w:lineRule="auto"/>
+              <w:jc w:val="right"/>
+              <w:rPr>
+                <w:rFonts w:ascii="Calibri" w:eastAsia="Times New Roman" w:hAnsi="Calibri" w:cs="Calibri"/>
+                <w:color w:val="000000"/>
+              </w:rPr>
+            </w:pPr>
+            <w:r>
+              <w:rPr>
+                <w:rFonts w:ascii="Calibri" w:eastAsia="Times New Roman" w:hAnsi="Calibri" w:cs="Calibri"/>
+                <w:color w:val="000000"/>
+              </w:rPr>
+              <w:t>55</w:t>
+            </w:r>
+          </w:p>
+        </w:tc>
+        <w:tc>
+          <w:tcPr>
+            <w:tcW w:w="960" w:type="dxa"/>
+            <w:tcBorders>
+              <w:top w:val="nil"/>
+              <w:left w:val="nil"/>
+              <w:bottom w:val="nil"/>
+              <w:right w:val="nil"/>
+            </w:tcBorders>
+            <w:shd w:val="clear" w:color="auto" w:fill="auto"/>
+            <w:noWrap/>
+            <w:vAlign w:val="bottom"/>
+            <w:hideMark/>
+          </w:tcPr>
+          <w:p>
+            <w:pPr>
+              <w:spacing w:after="0" w:line="240" w:lineRule="auto"/>
+              <w:jc w:val="right"/>
+              <w:rPr>
+                <w:rFonts w:ascii="Calibri" w:eastAsia="Times New Roman" w:hAnsi="Calibri" w:cs="Calibri"/>
+                <w:color w:val="000000"/>
+              </w:rPr>
+            </w:pPr>
+          </w:p>
+        </w:tc>
+        <w:tc>
+          <w:tcPr>
+            <w:tcW w:w="960" w:type="dxa"/>
+            <w:tcBorders>
+              <w:top w:val="nil"/>
+              <w:left w:val="nil"/>
+              <w:bottom w:val="nil"/>
+              <w:right w:val="nil"/>
+            </w:tcBorders>
+            <w:shd w:val="clear" w:color="auto" w:fill="auto"/>
+            <w:noWrap/>
+            <w:vAlign w:val="bottom"/>
+            <w:hideMark/>
+          </w:tcPr>
+          <w:p>
+            <w:pPr>
+              <w:spacing w:after="0" w:line="240" w:lineRule="auto"/>
+              <w:rPr>
+                <w:rFonts w:ascii="Times New Roman" w:eastAsia="Times New Roman" w:hAnsi="Times New Roman" w:cs="Times New Roman"/>
+                <w:sz w:val="20"/>
+                <w:szCs w:val="20"/>
+              </w:rPr>
+            </w:pPr>
+          </w:p>
+        </w:tc>
+        <w:tc>
+          <w:tcPr>
+            <w:tcW w:w="960" w:type="dxa"/>
+            <w:tcBorders>
+              <w:top w:val="nil"/>
+              <w:left w:val="nil"/>
+              <w:bottom w:val="nil"/>
+              <w:right w:val="nil"/>
+            </w:tcBorders>
+            <w:shd w:val="clear" w:color="auto" w:fill="auto"/>
+            <w:noWrap/>
+            <w:vAlign w:val="bottom"/>
+            <w:hideMark/>
+          </w:tcPr>
+          <w:p>
+            <w:pPr>
+              <w:spacing w:after="0" w:line="240" w:lineRule="auto"/>
+              <w:rPr>
+                <w:rFonts w:ascii="Times New Roman" w:eastAsia="Times New Roman" w:hAnsi="Times New Roman" w:cs="Times New Roman"/>
+                <w:sz w:val="20"/>
+                <w:szCs w:val="20"/>
+              </w:rPr>
+            </w:pPr>
+          </w:p>
+        </w:tc>
+        <w:tc>
+          <w:tcPr>
+            <w:tcW w:w="960" w:type="dxa"/>
+            <w:tcBorders>
+              <w:top w:val="nil"/>
+              <w:left w:val="nil"/>
+              <w:bottom w:val="nil"/>
+              <w:right w:val="nil"/>
+            </w:tcBorders>
+            <w:shd w:val="clear" w:color="auto" w:fill="auto"/>
+            <w:noWrap/>
+            <w:vAlign w:val="bottom"/>
+            <w:hideMark/>
+          </w:tcPr>
+          <w:p>
+            <w:pPr>
+              <w:spacing w:after="0" w:line="240" w:lineRule="auto"/>
+              <w:rPr>
+                <w:rFonts w:ascii="Times New Roman" w:eastAsia="Times New Roman" w:hAnsi="Times New Roman" w:cs="Times New Roman"/>
+                <w:sz w:val="20"/>
+                <w:szCs w:val="20"/>
+              </w:rPr>
+            </w:pPr>
+          </w:p>
+        </w:tc>
+        <w:tc>
+          <w:tcPr>
+            <w:tcW w:w="960" w:type="dxa"/>
+            <w:tcBorders>
+              <w:top w:val="nil"/>
+              <w:left w:val="nil"/>
+              <w:bottom w:val="nil"/>
+              <w:right w:val="nil"/>
+            </w:tcBorders>
+            <w:shd w:val="clear" w:color="auto" w:fill="auto"/>
+            <w:noWrap/>
+            <w:vAlign w:val="bottom"/>
+            <w:hideMark/>
+          </w:tcPr>
+          <w:p>
+            <w:pPr>
+              <w:spacing w:after="0" w:line="240" w:lineRule="auto"/>
+              <w:rPr>
+                <w:rFonts w:ascii="Times New Roman" w:eastAsia="Times New Roman" w:hAnsi="Times New Roman" w:cs="Times New Roman"/>
+                <w:sz w:val="20"/>
+                <w:szCs w:val="20"/>
+              </w:rPr>
+            </w:pPr>
+          </w:p>
+        </w:tc>
+      </w:tr>
+      <w:tr>
+        <w:trPr>
+          <w:trHeight w:val="288"/>
+        </w:trPr>
+        <w:tc>
+          <w:tcPr>
+            <w:tcW w:w="960" w:type="dxa"/>
+            <w:tcBorders>
+              <w:top w:val="nil"/>
+              <w:left w:val="nil"/>
+              <w:bottom w:val="nil"/>
+              <w:right w:val="nil"/>
+            </w:tcBorders>
+            <w:shd w:val="clear" w:color="auto" w:fill="auto"/>
+            <w:noWrap/>
+            <w:vAlign w:val="bottom"/>
+            <w:hideMark/>
+          </w:tcPr>
+          <w:p>
+            <w:pPr>
+              <w:spacing w:after="0" w:line="240" w:lineRule="auto"/>
+              <w:jc w:val="right"/>
+              <w:rPr>
+                <w:rFonts w:ascii="Calibri" w:eastAsia="Times New Roman" w:hAnsi="Calibri" w:cs="Calibri"/>
+                <w:color w:val="000000"/>
+              </w:rPr>
+            </w:pPr>
+            <w:r>
+              <w:rPr>
+                <w:rFonts w:ascii="Calibri" w:eastAsia="Times New Roman" w:hAnsi="Calibri" w:cs="Calibri"/>
+                <w:color w:val="000000"/>
+              </w:rPr>
+              <w:t>50</w:t>
+            </w:r>
+          </w:p>
+        </w:tc>
+        <w:tc>
+          <w:tcPr>
+            <w:tcW w:w="960" w:type="dxa"/>
+            <w:tcBorders>
+              <w:top w:val="nil"/>
+              <w:left w:val="nil"/>
+              <w:bottom w:val="nil"/>
+              <w:right w:val="nil"/>
+            </w:tcBorders>
+            <w:shd w:val="clear" w:color="auto" w:fill="auto"/>
+            <w:noWrap/>
+            <w:vAlign w:val="bottom"/>
+            <w:hideMark/>
+          </w:tcPr>
+          <w:p>
+            <w:pPr>
+              <w:spacing w:after="0" w:line="240" w:lineRule="auto"/>
+              <w:jc w:val="right"/>
+              <w:rPr>
+                <w:rFonts w:ascii="Calibri" w:eastAsia="Times New Roman" w:hAnsi="Calibri" w:cs="Calibri"/>
+                <w:color w:val="000000"/>
+              </w:rPr>
+            </w:pPr>
+          </w:p>
+        </w:tc>
+        <w:tc>
+          <w:tcPr>
+            <w:tcW w:w="960" w:type="dxa"/>
+            <w:tcBorders>
+              <w:top w:val="nil"/>
+              <w:left w:val="nil"/>
+              <w:bottom w:val="nil"/>
+              <w:right w:val="nil"/>
+            </w:tcBorders>
+            <w:shd w:val="clear" w:color="auto" w:fill="auto"/>
+            <w:noWrap/>
+            <w:vAlign w:val="bottom"/>
+            <w:hideMark/>
+          </w:tcPr>
+          <w:p>
+            <w:pPr>
+              <w:spacing w:after="0" w:line="240" w:lineRule="auto"/>
+              <w:rPr>
+                <w:rFonts w:ascii="Times New Roman" w:eastAsia="Times New Roman" w:hAnsi="Times New Roman" w:cs="Times New Roman"/>
+                <w:sz w:val="20"/>
+                <w:szCs w:val="20"/>
+              </w:rPr>
+            </w:pPr>
+          </w:p>
+        </w:tc>
+        <w:tc>
+          <w:tcPr>
+            <w:tcW w:w="960" w:type="dxa"/>
+            <w:tcBorders>
+              <w:top w:val="nil"/>
+              <w:left w:val="nil"/>
+              <w:bottom w:val="nil"/>
+              <w:right w:val="nil"/>
+            </w:tcBorders>
+            <w:shd w:val="clear" w:color="000000" w:fill="0070C0"/>
+            <w:noWrap/>
+            <w:vAlign w:val="bottom"/>
+            <w:hideMark/>
+          </w:tcPr>
+          <w:p>
+            <w:pPr>
+              <w:spacing w:after="0" w:line="240" w:lineRule="auto"/>
+              <w:rPr>
+                <w:rFonts w:ascii="Calibri" w:eastAsia="Times New Roman" w:hAnsi="Calibri" w:cs="Calibri"/>
+                <w:color w:val="000000"/>
+              </w:rPr>
+            </w:pPr>
+            <w:r>
+              <w:rPr>
+                <w:rFonts w:ascii="Calibri" w:eastAsia="Times New Roman" w:hAnsi="Calibri" w:cs="Calibri"/>
+                <w:color w:val="000000"/>
+              </w:rPr>
+              <w:t> </w:t>
+            </w:r>
+          </w:p>
+        </w:tc>
+        <w:tc>
+          <w:tcPr>
+            <w:tcW w:w="960" w:type="dxa"/>
+            <w:tcBorders>
+              <w:top w:val="nil"/>
+              <w:left w:val="nil"/>
+              <w:bottom w:val="nil"/>
+              <w:right w:val="nil"/>
+            </w:tcBorders>
+            <w:shd w:val="clear" w:color="auto" w:fill="auto"/>
+            <w:noWrap/>
+            <w:vAlign w:val="bottom"/>
+            <w:hideMark/>
+          </w:tcPr>
+          <w:p>
+            <w:pPr>
+              <w:spacing w:after="0" w:line="240" w:lineRule="auto"/>
+              <w:rPr>
+                <w:rFonts w:ascii="Calibri" w:eastAsia="Times New Roman" w:hAnsi="Calibri" w:cs="Calibri"/>
+                <w:color w:val="000000"/>
+              </w:rPr>
+            </w:pPr>
+          </w:p>
+        </w:tc>
+        <w:tc>
+          <w:tcPr>
+            <w:tcW w:w="960" w:type="dxa"/>
+            <w:tcBorders>
+              <w:top w:val="nil"/>
+              <w:left w:val="nil"/>
+              <w:bottom w:val="nil"/>
+              <w:right w:val="nil"/>
+            </w:tcBorders>
+            <w:shd w:val="clear" w:color="auto" w:fill="auto"/>
+            <w:noWrap/>
+            <w:vAlign w:val="bottom"/>
+            <w:hideMark/>
+          </w:tcPr>
+          <w:p>
+            <w:pPr>
+              <w:spacing w:after="0" w:line="240" w:lineRule="auto"/>
+              <w:rPr>
+                <w:rFonts w:ascii="Times New Roman" w:eastAsia="Times New Roman" w:hAnsi="Times New Roman" w:cs="Times New Roman"/>
+                <w:sz w:val="20"/>
+                <w:szCs w:val="20"/>
+              </w:rPr>
+            </w:pPr>
+          </w:p>
+        </w:tc>
+      </w:tr>
+      <w:tr>
+        <w:trPr>
+          <w:trHeight w:val="288"/>
+        </w:trPr>
+        <w:tc>
+          <w:tcPr>
+            <w:tcW w:w="960" w:type="dxa"/>
+            <w:tcBorders>
+              <w:top w:val="nil"/>
+              <w:left w:val="nil"/>
+              <w:bottom w:val="nil"/>
+              <w:right w:val="nil"/>
+            </w:tcBorders>
+            <w:shd w:val="clear" w:color="auto" w:fill="auto"/>
+            <w:noWrap/>
+            <w:vAlign w:val="bottom"/>
+            <w:hideMark/>
+          </w:tcPr>
+          <w:p>
+            <w:pPr>
+              <w:spacing w:after="0" w:line="240" w:lineRule="auto"/>
+              <w:jc w:val="right"/>
+              <w:rPr>
+                <w:rFonts w:ascii="Calibri" w:eastAsia="Times New Roman" w:hAnsi="Calibri" w:cs="Calibri"/>
+                <w:color w:val="000000"/>
+              </w:rPr>
+            </w:pPr>
+            <w:r>
+              <w:rPr>
+                <w:rFonts w:ascii="Calibri" w:eastAsia="Times New Roman" w:hAnsi="Calibri" w:cs="Calibri"/>
+                <w:color w:val="000000"/>
+              </w:rPr>
+              <w:t>45</w:t>
+            </w:r>
+          </w:p>
+        </w:tc>
+        <w:tc>
+          <w:tcPr>
+            <w:tcW w:w="960" w:type="dxa"/>
+            <w:tcBorders>
+              <w:top w:val="nil"/>
+              <w:left w:val="nil"/>
+              <w:bottom w:val="nil"/>
+              <w:right w:val="nil"/>
+            </w:tcBorders>
+            <w:shd w:val="clear" w:color="auto" w:fill="auto"/>
+            <w:noWrap/>
+            <w:vAlign w:val="bottom"/>
+            <w:hideMark/>
+          </w:tcPr>
+          <w:p>
+            <w:pPr>
+              <w:spacing w:after="0" w:line="240" w:lineRule="auto"/>
+              <w:jc w:val="right"/>
+              <w:rPr>
+                <w:rFonts w:ascii="Calibri" w:eastAsia="Times New Roman" w:hAnsi="Calibri" w:cs="Calibri"/>
+                <w:color w:val="000000"/>
+              </w:rPr>
+            </w:pPr>
+          </w:p>
+        </w:tc>
+        <w:tc>
+          <w:tcPr>
+            <w:tcW w:w="960" w:type="dxa"/>
+            <w:tcBorders>
+              <w:top w:val="nil"/>
+              <w:left w:val="nil"/>
+              <w:bottom w:val="nil"/>
+              <w:right w:val="nil"/>
+            </w:tcBorders>
+            <w:shd w:val="clear" w:color="auto" w:fill="auto"/>
+            <w:noWrap/>
+            <w:vAlign w:val="bottom"/>
+            <w:hideMark/>
+          </w:tcPr>
+          <w:p>
+            <w:pPr>
+              <w:spacing w:after="0" w:line="240" w:lineRule="auto"/>
+              <w:rPr>
+                <w:rFonts w:ascii="Times New Roman" w:eastAsia="Times New Roman" w:hAnsi="Times New Roman" w:cs="Times New Roman"/>
+                <w:sz w:val="20"/>
+                <w:szCs w:val="20"/>
+              </w:rPr>
+            </w:pPr>
+          </w:p>
+        </w:tc>
+        <w:tc>
+          <w:tcPr>
+            <w:tcW w:w="960" w:type="dxa"/>
+            <w:tcBorders>
+              <w:top w:val="nil"/>
+              <w:left w:val="nil"/>
+              <w:bottom w:val="nil"/>
+              <w:right w:val="nil"/>
+            </w:tcBorders>
+            <w:shd w:val="clear" w:color="000000" w:fill="0070C0"/>
+            <w:noWrap/>
+            <w:vAlign w:val="bottom"/>
+            <w:hideMark/>
+          </w:tcPr>
+          <w:p>
+            <w:pPr>
+              <w:spacing w:after="0" w:line="240" w:lineRule="auto"/>
+              <w:rPr>
+                <w:rFonts w:ascii="Calibri" w:eastAsia="Times New Roman" w:hAnsi="Calibri" w:cs="Calibri"/>
+                <w:color w:val="000000"/>
+              </w:rPr>
+            </w:pPr>
+            <w:r>
+              <w:rPr>
+                <w:rFonts w:ascii="Calibri" w:eastAsia="Times New Roman" w:hAnsi="Calibri" w:cs="Calibri"/>
+                <w:color w:val="000000"/>
+              </w:rPr>
+              <w:t> </w:t>
+            </w:r>
+          </w:p>
+        </w:tc>
+        <w:tc>
+          <w:tcPr>
+            <w:tcW w:w="960" w:type="dxa"/>
+            <w:tcBorders>
+              <w:top w:val="nil"/>
+              <w:left w:val="nil"/>
+              <w:bottom w:val="nil"/>
+              <w:right w:val="nil"/>
+            </w:tcBorders>
+            <w:shd w:val="clear" w:color="auto" w:fill="auto"/>
+            <w:noWrap/>
+            <w:vAlign w:val="bottom"/>
+            <w:hideMark/>
+          </w:tcPr>
+          <w:p>
+            <w:pPr>
+              <w:spacing w:after="0" w:line="240" w:lineRule="auto"/>
+              <w:rPr>
+                <w:rFonts w:ascii="Calibri" w:eastAsia="Times New Roman" w:hAnsi="Calibri" w:cs="Calibri"/>
+                <w:color w:val="000000"/>
+              </w:rPr>
+            </w:pPr>
+          </w:p>
+        </w:tc>
+        <w:tc>
+          <w:tcPr>
+            <w:tcW w:w="960" w:type="dxa"/>
+            <w:tcBorders>
+              <w:top w:val="nil"/>
+              <w:left w:val="nil"/>
+              <w:bottom w:val="nil"/>
+              <w:right w:val="nil"/>
+            </w:tcBorders>
+            <w:shd w:val="clear" w:color="auto" w:fill="auto"/>
+            <w:noWrap/>
+            <w:vAlign w:val="bottom"/>
+            <w:hideMark/>
+          </w:tcPr>
+          <w:p>
+            <w:pPr>
+              <w:spacing w:after="0" w:line="240" w:lineRule="auto"/>
+              <w:rPr>
+                <w:rFonts w:ascii="Times New Roman" w:eastAsia="Times New Roman" w:hAnsi="Times New Roman" w:cs="Times New Roman"/>
+                <w:sz w:val="20"/>
+                <w:szCs w:val="20"/>
+              </w:rPr>
+            </w:pPr>
+          </w:p>
+        </w:tc>
+      </w:tr>
+      <w:tr>
+        <w:trPr>
+          <w:trHeight w:val="288"/>
+        </w:trPr>
+        <w:tc>
+          <w:tcPr>
+            <w:tcW w:w="960" w:type="dxa"/>
+            <w:tcBorders>
+              <w:top w:val="nil"/>
+              <w:left w:val="nil"/>
+              <w:bottom w:val="nil"/>
+              <w:right w:val="nil"/>
+            </w:tcBorders>
+            <w:shd w:val="clear" w:color="auto" w:fill="auto"/>
+            <w:noWrap/>
+            <w:vAlign w:val="bottom"/>
+            <w:hideMark/>
+          </w:tcPr>
+          <w:p>
+            <w:pPr>
+              <w:spacing w:after="0" w:line="240" w:lineRule="auto"/>
+              <w:jc w:val="right"/>
+              <w:rPr>
+                <w:rFonts w:ascii="Calibri" w:eastAsia="Times New Roman" w:hAnsi="Calibri" w:cs="Calibri"/>
+                <w:color w:val="000000"/>
+              </w:rPr>
+            </w:pPr>
+            <w:r>
+              <w:rPr>
+                <w:rFonts w:ascii="Calibri" w:eastAsia="Times New Roman" w:hAnsi="Calibri" w:cs="Calibri"/>
+                <w:color w:val="000000"/>
+              </w:rPr>
+              <w:t>40</w:t>
+            </w:r>
+          </w:p>
+        </w:tc>
+        <w:tc>
+          <w:tcPr>
+            <w:tcW w:w="960" w:type="dxa"/>
+            <w:tcBorders>
+              <w:top w:val="nil"/>
+              <w:left w:val="nil"/>
+              <w:bottom w:val="nil"/>
+              <w:right w:val="nil"/>
+            </w:tcBorders>
+            <w:shd w:val="clear" w:color="auto" w:fill="auto"/>
+            <w:noWrap/>
+            <w:vAlign w:val="center"/>
+            <w:hideMark/>
+          </w:tcPr>
+          <w:p>
+            <w:pPr>
+              <w:spacing w:after="0" w:line="240" w:lineRule="auto"/>
+              <w:jc w:val="right"/>
+              <w:rPr>
+                <w:rFonts w:ascii="Calibri" w:eastAsia="Times New Roman" w:hAnsi="Calibri" w:cs="Calibri"/>
+                <w:color w:val="000000"/>
+              </w:rPr>
+            </w:pPr>
+          </w:p>
+        </w:tc>
+        <w:tc>
+          <w:tcPr>
+            <w:tcW w:w="960" w:type="dxa"/>
+            <w:tcBorders>
+              <w:top w:val="nil"/>
+              <w:left w:val="nil"/>
+              <w:bottom w:val="nil"/>
+              <w:right w:val="nil"/>
+            </w:tcBorders>
+            <w:shd w:val="clear" w:color="auto" w:fill="auto"/>
+            <w:noWrap/>
+            <w:vAlign w:val="center"/>
+            <w:hideMark/>
+          </w:tcPr>
+          <w:p>
+            <w:pPr>
+              <w:spacing w:after="0" w:line="240" w:lineRule="auto"/>
+              <w:jc w:val="center"/>
+              <w:rPr>
+                <w:rFonts w:ascii="Times New Roman" w:eastAsia="Times New Roman" w:hAnsi="Times New Roman" w:cs="Times New Roman"/>
+                <w:sz w:val="20"/>
+                <w:szCs w:val="20"/>
+              </w:rPr>
+            </w:pPr>
+          </w:p>
+        </w:tc>
+        <w:tc>
+          <w:tcPr>
+            <w:tcW w:w="960" w:type="dxa"/>
+            <w:tcBorders>
+              <w:top w:val="nil"/>
+              <w:left w:val="nil"/>
+              <w:bottom w:val="nil"/>
+              <w:right w:val="nil"/>
+            </w:tcBorders>
+            <w:shd w:val="clear" w:color="000000" w:fill="0070C0"/>
+            <w:noWrap/>
+            <w:vAlign w:val="center"/>
+            <w:hideMark/>
+          </w:tcPr>
+          <w:p>
+            <w:pPr>
+              <w:spacing w:after="0" w:line="240" w:lineRule="auto"/>
+              <w:jc w:val="center"/>
+              <w:rPr>
+                <w:rFonts w:ascii="Calibri" w:eastAsia="Times New Roman" w:hAnsi="Calibri" w:cs="Calibri"/>
+                <w:color w:val="000000"/>
+              </w:rPr>
+            </w:pPr>
+            <w:r>
+              <w:rPr>
+                <w:rFonts w:ascii="Calibri" w:eastAsia="Times New Roman" w:hAnsi="Calibri" w:cs="Calibri"/>
+                <w:color w:val="000000"/>
+              </w:rPr>
+              <w:t> </w:t>
+            </w:r>
+          </w:p>
+        </w:tc>
+        <w:tc>
+          <w:tcPr>
+            <w:tcW w:w="960" w:type="dxa"/>
+            <w:tcBorders>
+              <w:top w:val="nil"/>
+              <w:left w:val="nil"/>
+              <w:bottom w:val="nil"/>
+              <w:right w:val="nil"/>
+            </w:tcBorders>
+            <w:shd w:val="clear" w:color="auto" w:fill="auto"/>
+            <w:noWrap/>
+            <w:vAlign w:val="center"/>
+            <w:hideMark/>
+          </w:tcPr>
+          <w:p>
+            <w:pPr>
+              <w:spacing w:after="0" w:line="240" w:lineRule="auto"/>
+              <w:jc w:val="center"/>
+              <w:rPr>
+                <w:rFonts w:ascii="Calibri" w:eastAsia="Times New Roman" w:hAnsi="Calibri" w:cs="Calibri"/>
+                <w:color w:val="000000"/>
+              </w:rPr>
+            </w:pPr>
+          </w:p>
+        </w:tc>
+        <w:tc>
+          <w:tcPr>
+            <w:tcW w:w="960" w:type="dxa"/>
+            <w:tcBorders>
+              <w:top w:val="nil"/>
+              <w:left w:val="nil"/>
+              <w:bottom w:val="nil"/>
+              <w:right w:val="nil"/>
+            </w:tcBorders>
+            <w:shd w:val="clear" w:color="auto" w:fill="auto"/>
+            <w:noWrap/>
+            <w:vAlign w:val="center"/>
+            <w:hideMark/>
+          </w:tcPr>
+          <w:p>
+            <w:pPr>
+              <w:spacing w:after="0" w:line="240" w:lineRule="auto"/>
+              <w:jc w:val="center"/>
+              <w:rPr>
+                <w:rFonts w:ascii="Times New Roman" w:eastAsia="Times New Roman" w:hAnsi="Times New Roman" w:cs="Times New Roman"/>
+                <w:sz w:val="20"/>
+                <w:szCs w:val="20"/>
+              </w:rPr>
+            </w:pPr>
+          </w:p>
+        </w:tc>
+      </w:tr>
+      <w:tr>
+        <w:trPr>
+          <w:trHeight w:val="288"/>
+        </w:trPr>
+        <w:tc>
+          <w:tcPr>
+            <w:tcW w:w="960" w:type="dxa"/>
+            <w:tcBorders>
+              <w:top w:val="nil"/>
+              <w:left w:val="nil"/>
+              <w:bottom w:val="nil"/>
+              <w:right w:val="nil"/>
+            </w:tcBorders>
+            <w:shd w:val="clear" w:color="auto" w:fill="auto"/>
+            <w:noWrap/>
+            <w:vAlign w:val="bottom"/>
+            <w:hideMark/>
+          </w:tcPr>
+          <w:p>
+            <w:pPr>
+              <w:spacing w:after="0" w:line="240" w:lineRule="auto"/>
+              <w:jc w:val="right"/>
+              <w:rPr>
+                <w:rFonts w:ascii="Calibri" w:eastAsia="Times New Roman" w:hAnsi="Calibri" w:cs="Calibri"/>
+                <w:color w:val="000000"/>
+              </w:rPr>
+            </w:pPr>
+            <w:r>
+              <w:rPr>
+                <w:rFonts w:ascii="Calibri" w:eastAsia="Times New Roman" w:hAnsi="Calibri" w:cs="Calibri"/>
+                <w:color w:val="000000"/>
+              </w:rPr>
+              <w:t>35</w:t>
+            </w:r>
+          </w:p>
+        </w:tc>
+        <w:tc>
+          <w:tcPr>
+            <w:tcW w:w="960" w:type="dxa"/>
+            <w:tcBorders>
+              <w:top w:val="nil"/>
+              <w:left w:val="nil"/>
+              <w:bottom w:val="nil"/>
+              <w:right w:val="nil"/>
+            </w:tcBorders>
+            <w:shd w:val="clear" w:color="auto" w:fill="auto"/>
+            <w:noWrap/>
+            <w:vAlign w:val="center"/>
+            <w:hideMark/>
+          </w:tcPr>
+          <w:p>
+            <w:pPr>
+              <w:spacing w:after="0" w:line="240" w:lineRule="auto"/>
+              <w:jc w:val="right"/>
+              <w:rPr>
+                <w:rFonts w:ascii="Calibri" w:eastAsia="Times New Roman" w:hAnsi="Calibri" w:cs="Calibri"/>
+                <w:color w:val="000000"/>
+              </w:rPr>
+            </w:pPr>
+          </w:p>
+        </w:tc>
+        <w:tc>
+          <w:tcPr>
+            <w:tcW w:w="960" w:type="dxa"/>
+            <w:tcBorders>
+              <w:top w:val="nil"/>
+              <w:left w:val="nil"/>
+              <w:bottom w:val="nil"/>
+              <w:right w:val="nil"/>
+            </w:tcBorders>
+            <w:shd w:val="clear" w:color="auto" w:fill="auto"/>
+            <w:noWrap/>
+            <w:vAlign w:val="center"/>
+            <w:hideMark/>
+          </w:tcPr>
+          <w:p>
+            <w:pPr>
+              <w:spacing w:after="0" w:line="240" w:lineRule="auto"/>
+              <w:jc w:val="center"/>
+              <w:rPr>
+                <w:rFonts w:ascii="Times New Roman" w:eastAsia="Times New Roman" w:hAnsi="Times New Roman" w:cs="Times New Roman"/>
+                <w:sz w:val="20"/>
+                <w:szCs w:val="20"/>
+              </w:rPr>
+            </w:pPr>
+          </w:p>
+        </w:tc>
+        <w:tc>
+          <w:tcPr>
+            <w:tcW w:w="960" w:type="dxa"/>
+            <w:tcBorders>
+              <w:top w:val="nil"/>
+              <w:left w:val="nil"/>
+              <w:bottom w:val="nil"/>
+              <w:right w:val="nil"/>
+            </w:tcBorders>
+            <w:shd w:val="clear" w:color="000000" w:fill="0070C0"/>
+            <w:noWrap/>
+            <w:vAlign w:val="center"/>
+            <w:hideMark/>
+          </w:tcPr>
+          <w:p>
+            <w:pPr>
+              <w:spacing w:after="0" w:line="240" w:lineRule="auto"/>
+              <w:jc w:val="center"/>
+              <w:rPr>
+                <w:rFonts w:ascii="Calibri" w:eastAsia="Times New Roman" w:hAnsi="Calibri" w:cs="Calibri"/>
+                <w:color w:val="000000"/>
+              </w:rPr>
+            </w:pPr>
+            <w:r>
+              <w:rPr>
+                <w:rFonts w:ascii="Calibri" w:eastAsia="Times New Roman" w:hAnsi="Calibri" w:cs="Calibri"/>
+                <w:color w:val="000000"/>
+              </w:rPr>
+              <w:t> </w:t>
+            </w:r>
+          </w:p>
+        </w:tc>
+        <w:tc>
+          <w:tcPr>
+            <w:tcW w:w="960" w:type="dxa"/>
+            <w:tcBorders>
+              <w:top w:val="nil"/>
+              <w:left w:val="nil"/>
+              <w:bottom w:val="nil"/>
+              <w:right w:val="nil"/>
+            </w:tcBorders>
+            <w:shd w:val="clear" w:color="auto" w:fill="auto"/>
+            <w:noWrap/>
+            <w:vAlign w:val="center"/>
+            <w:hideMark/>
+          </w:tcPr>
+          <w:p>
+            <w:pPr>
+              <w:spacing w:after="0" w:line="240" w:lineRule="auto"/>
+              <w:jc w:val="center"/>
+              <w:rPr>
+                <w:rFonts w:ascii="Calibri" w:eastAsia="Times New Roman" w:hAnsi="Calibri" w:cs="Calibri"/>
+                <w:color w:val="000000"/>
+              </w:rPr>
+            </w:pPr>
+          </w:p>
+        </w:tc>
+        <w:tc>
+          <w:tcPr>
+            <w:tcW w:w="960" w:type="dxa"/>
+            <w:tcBorders>
+              <w:top w:val="nil"/>
+              <w:left w:val="nil"/>
+              <w:bottom w:val="nil"/>
+              <w:right w:val="nil"/>
+            </w:tcBorders>
+            <w:shd w:val="clear" w:color="auto" w:fill="auto"/>
+            <w:noWrap/>
+            <w:vAlign w:val="center"/>
+            <w:hideMark/>
+          </w:tcPr>
+          <w:p>
+            <w:pPr>
+              <w:spacing w:after="0" w:line="240" w:lineRule="auto"/>
+              <w:jc w:val="center"/>
+              <w:rPr>
+                <w:rFonts w:ascii="Times New Roman" w:eastAsia="Times New Roman" w:hAnsi="Times New Roman" w:cs="Times New Roman"/>
+                <w:sz w:val="20"/>
+                <w:szCs w:val="20"/>
+              </w:rPr>
+            </w:pPr>
+          </w:p>
+        </w:tc>
+      </w:tr>
+      <w:tr>
+        <w:trPr>
+          <w:trHeight w:val="288"/>
+        </w:trPr>
+        <w:tc>
+          <w:tcPr>
+            <w:tcW w:w="960" w:type="dxa"/>
+            <w:tcBorders>
+              <w:top w:val="nil"/>
+              <w:left w:val="nil"/>
+              <w:bottom w:val="nil"/>
+              <w:right w:val="nil"/>
+            </w:tcBorders>
+            <w:shd w:val="clear" w:color="auto" w:fill="auto"/>
+            <w:noWrap/>
+            <w:vAlign w:val="bottom"/>
+            <w:hideMark/>
+          </w:tcPr>
+          <w:p>
+            <w:pPr>
+              <w:spacing w:after="0" w:line="240" w:lineRule="auto"/>
+              <w:jc w:val="right"/>
+              <w:rPr>
+                <w:rFonts w:ascii="Calibri" w:eastAsia="Times New Roman" w:hAnsi="Calibri" w:cs="Calibri"/>
+                <w:color w:val="000000"/>
+              </w:rPr>
+            </w:pPr>
+            <w:r>
+              <w:rPr>
+                <w:rFonts w:ascii="Calibri" w:eastAsia="Times New Roman" w:hAnsi="Calibri" w:cs="Calibri"/>
+                <w:color w:val="000000"/>
+              </w:rPr>
+              <w:t>30</w:t>
+            </w:r>
+          </w:p>
+        </w:tc>
+        <w:tc>
+          <w:tcPr>
+            <w:tcW w:w="960" w:type="dxa"/>
+            <w:tcBorders>
+              <w:top w:val="nil"/>
+              <w:left w:val="nil"/>
+              <w:bottom w:val="nil"/>
+              <w:right w:val="nil"/>
+            </w:tcBorders>
+            <w:shd w:val="clear" w:color="auto" w:fill="auto"/>
+            <w:noWrap/>
+            <w:vAlign w:val="center"/>
+            <w:hideMark/>
+          </w:tcPr>
+          <w:p>
+            <w:pPr>
+              <w:spacing w:after="0" w:line="240" w:lineRule="auto"/>
+              <w:jc w:val="right"/>
+              <w:rPr>
+                <w:rFonts w:ascii="Calibri" w:eastAsia="Times New Roman" w:hAnsi="Calibri" w:cs="Calibri"/>
+                <w:color w:val="000000"/>
+              </w:rPr>
+            </w:pPr>
+          </w:p>
+        </w:tc>
+        <w:tc>
+          <w:tcPr>
+            <w:tcW w:w="960" w:type="dxa"/>
+            <w:tcBorders>
+              <w:top w:val="nil"/>
+              <w:left w:val="nil"/>
+              <w:bottom w:val="nil"/>
+              <w:right w:val="nil"/>
+            </w:tcBorders>
+            <w:shd w:val="clear" w:color="auto" w:fill="auto"/>
+            <w:noWrap/>
+            <w:vAlign w:val="center"/>
+            <w:hideMark/>
+          </w:tcPr>
+          <w:p>
+            <w:pPr>
+              <w:spacing w:after="0" w:line="240" w:lineRule="auto"/>
+              <w:jc w:val="center"/>
+              <w:rPr>
+                <w:rFonts w:ascii="Times New Roman" w:eastAsia="Times New Roman" w:hAnsi="Times New Roman" w:cs="Times New Roman"/>
+                <w:sz w:val="20"/>
+                <w:szCs w:val="20"/>
+              </w:rPr>
+            </w:pPr>
+          </w:p>
+        </w:tc>
+        <w:tc>
+          <w:tcPr>
+            <w:tcW w:w="960" w:type="dxa"/>
+            <w:tcBorders>
+              <w:top w:val="nil"/>
+              <w:left w:val="nil"/>
+              <w:bottom w:val="nil"/>
+              <w:right w:val="nil"/>
+            </w:tcBorders>
+            <w:shd w:val="clear" w:color="000000" w:fill="0070C0"/>
+            <w:noWrap/>
+            <w:vAlign w:val="center"/>
+            <w:hideMark/>
+          </w:tcPr>
+          <w:p>
+            <w:pPr>
+              <w:spacing w:after="0" w:line="240" w:lineRule="auto"/>
+              <w:jc w:val="center"/>
+              <w:rPr>
+                <w:rFonts w:ascii="Calibri" w:eastAsia="Times New Roman" w:hAnsi="Calibri" w:cs="Calibri"/>
+                <w:color w:val="000000"/>
+              </w:rPr>
+            </w:pPr>
+            <w:r>
+              <w:rPr>
+                <w:rFonts w:ascii="Calibri" w:eastAsia="Times New Roman" w:hAnsi="Calibri" w:cs="Calibri"/>
+                <w:color w:val="000000"/>
+              </w:rPr>
+              <w:t> </w:t>
+            </w:r>
+          </w:p>
+        </w:tc>
+        <w:tc>
+          <w:tcPr>
+            <w:tcW w:w="960" w:type="dxa"/>
+            <w:tcBorders>
+              <w:top w:val="nil"/>
+              <w:left w:val="nil"/>
+              <w:bottom w:val="nil"/>
+              <w:right w:val="nil"/>
+            </w:tcBorders>
+            <w:shd w:val="clear" w:color="auto" w:fill="auto"/>
+            <w:noWrap/>
+            <w:vAlign w:val="center"/>
+            <w:hideMark/>
+          </w:tcPr>
+          <w:p>
+            <w:pPr>
+              <w:spacing w:after="0" w:line="240" w:lineRule="auto"/>
+              <w:jc w:val="center"/>
+              <w:rPr>
+                <w:rFonts w:ascii="Calibri" w:eastAsia="Times New Roman" w:hAnsi="Calibri" w:cs="Calibri"/>
+                <w:color w:val="000000"/>
+              </w:rPr>
+            </w:pPr>
+          </w:p>
+        </w:tc>
+        <w:tc>
+          <w:tcPr>
+            <w:tcW w:w="960" w:type="dxa"/>
+            <w:tcBorders>
+              <w:top w:val="nil"/>
+              <w:left w:val="nil"/>
+              <w:bottom w:val="nil"/>
+              <w:right w:val="nil"/>
+            </w:tcBorders>
+            <w:shd w:val="clear" w:color="auto" w:fill="auto"/>
+            <w:noWrap/>
+            <w:vAlign w:val="center"/>
+            <w:hideMark/>
+          </w:tcPr>
+          <w:p>
+            <w:pPr>
+              <w:spacing w:after="0" w:line="240" w:lineRule="auto"/>
+              <w:jc w:val="center"/>
+              <w:rPr>
+                <w:rFonts w:ascii="Times New Roman" w:eastAsia="Times New Roman" w:hAnsi="Times New Roman" w:cs="Times New Roman"/>
+                <w:sz w:val="20"/>
+                <w:szCs w:val="20"/>
+              </w:rPr>
+            </w:pPr>
+          </w:p>
+        </w:tc>
+      </w:tr>
+      <w:tr>
+        <w:trPr>
+          <w:trHeight w:val="288"/>
+        </w:trPr>
+        <w:tc>
+          <w:tcPr>
+            <w:tcW w:w="960" w:type="dxa"/>
+            <w:tcBorders>
+              <w:top w:val="nil"/>
+              <w:left w:val="nil"/>
+              <w:bottom w:val="nil"/>
+              <w:right w:val="nil"/>
+            </w:tcBorders>
+            <w:shd w:val="clear" w:color="auto" w:fill="auto"/>
+            <w:noWrap/>
+            <w:vAlign w:val="bottom"/>
+            <w:hideMark/>
+          </w:tcPr>
+          <w:p>
+            <w:pPr>
+              <w:spacing w:after="0" w:line="240" w:lineRule="auto"/>
+              <w:jc w:val="right"/>
+              <w:rPr>
+                <w:rFonts w:ascii="Calibri" w:eastAsia="Times New Roman" w:hAnsi="Calibri" w:cs="Calibri"/>
+                <w:color w:val="000000"/>
+              </w:rPr>
+            </w:pPr>
+            <w:r>
+              <w:rPr>
+                <w:rFonts w:ascii="Calibri" w:eastAsia="Times New Roman" w:hAnsi="Calibri" w:cs="Calibri"/>
+                <w:color w:val="000000"/>
+              </w:rPr>
+              <w:t>25</w:t>
+            </w:r>
+          </w:p>
+        </w:tc>
+        <w:tc>
+          <w:tcPr>
+            <w:tcW w:w="960" w:type="dxa"/>
+            <w:tcBorders>
+              <w:top w:val="nil"/>
+              <w:left w:val="nil"/>
+              <w:bottom w:val="nil"/>
+              <w:right w:val="nil"/>
+            </w:tcBorders>
+            <w:shd w:val="clear" w:color="auto" w:fill="auto"/>
+            <w:noWrap/>
+            <w:vAlign w:val="center"/>
+            <w:hideMark/>
+          </w:tcPr>
+          <w:p>
+            <w:pPr>
+              <w:spacing w:after="0" w:line="240" w:lineRule="auto"/>
+              <w:jc w:val="right"/>
+              <w:rPr>
+                <w:rFonts w:ascii="Calibri" w:eastAsia="Times New Roman" w:hAnsi="Calibri" w:cs="Calibri"/>
+                <w:color w:val="000000"/>
+              </w:rPr>
+            </w:pPr>
+          </w:p>
+        </w:tc>
+        <w:tc>
+          <w:tcPr>
+            <w:tcW w:w="960" w:type="dxa"/>
+            <w:tcBorders>
+              <w:top w:val="nil"/>
+              <w:left w:val="nil"/>
+              <w:bottom w:val="nil"/>
+              <w:right w:val="nil"/>
+            </w:tcBorders>
+            <w:shd w:val="clear" w:color="000000" w:fill="0070C0"/>
+            <w:noWrap/>
+            <w:vAlign w:val="center"/>
+            <w:hideMark/>
+          </w:tcPr>
+          <w:p>
+            <w:pPr>
+              <w:spacing w:after="0" w:line="240" w:lineRule="auto"/>
+              <w:jc w:val="center"/>
+              <w:rPr>
+                <w:rFonts w:ascii="Calibri" w:eastAsia="Times New Roman" w:hAnsi="Calibri" w:cs="Calibri"/>
+                <w:color w:val="000000"/>
+              </w:rPr>
+            </w:pPr>
+            <w:r>
+              <w:rPr>
+                <w:rFonts w:ascii="Calibri" w:eastAsia="Times New Roman" w:hAnsi="Calibri" w:cs="Calibri"/>
+                <w:color w:val="000000"/>
+              </w:rPr>
+              <w:t> </w:t>
+            </w:r>
+          </w:p>
+        </w:tc>
+        <w:tc>
+          <w:tcPr>
+            <w:tcW w:w="960" w:type="dxa"/>
+            <w:tcBorders>
+              <w:top w:val="nil"/>
+              <w:left w:val="nil"/>
+              <w:bottom w:val="nil"/>
+              <w:right w:val="nil"/>
+            </w:tcBorders>
+            <w:shd w:val="clear" w:color="000000" w:fill="0070C0"/>
+            <w:noWrap/>
+            <w:vAlign w:val="center"/>
+            <w:hideMark/>
+          </w:tcPr>
+          <w:p>
+            <w:pPr>
+              <w:spacing w:after="0" w:line="240" w:lineRule="auto"/>
+              <w:jc w:val="center"/>
+              <w:rPr>
+                <w:rFonts w:ascii="Calibri" w:eastAsia="Times New Roman" w:hAnsi="Calibri" w:cs="Calibri"/>
+                <w:color w:val="000000"/>
+              </w:rPr>
+            </w:pPr>
+            <w:r>
+              <w:rPr>
+                <w:rFonts w:ascii="Calibri" w:eastAsia="Times New Roman" w:hAnsi="Calibri" w:cs="Calibri"/>
+                <w:color w:val="000000"/>
+              </w:rPr>
+              <w:t> </w:t>
+            </w:r>
+          </w:p>
+        </w:tc>
+        <w:tc>
+          <w:tcPr>
+            <w:tcW w:w="960" w:type="dxa"/>
+            <w:tcBorders>
+              <w:top w:val="nil"/>
+              <w:left w:val="nil"/>
+              <w:bottom w:val="nil"/>
+              <w:right w:val="nil"/>
+            </w:tcBorders>
+            <w:shd w:val="clear" w:color="auto" w:fill="auto"/>
+            <w:noWrap/>
+            <w:vAlign w:val="center"/>
+            <w:hideMark/>
+          </w:tcPr>
+          <w:p>
+            <w:pPr>
+              <w:spacing w:after="0" w:line="240" w:lineRule="auto"/>
+              <w:jc w:val="center"/>
+              <w:rPr>
+                <w:rFonts w:ascii="Calibri" w:eastAsia="Times New Roman" w:hAnsi="Calibri" w:cs="Calibri"/>
+                <w:color w:val="000000"/>
+              </w:rPr>
+            </w:pPr>
+          </w:p>
+        </w:tc>
+        <w:tc>
+          <w:tcPr>
+            <w:tcW w:w="960" w:type="dxa"/>
+            <w:tcBorders>
+              <w:top w:val="nil"/>
+              <w:left w:val="nil"/>
+              <w:bottom w:val="nil"/>
+              <w:right w:val="nil"/>
+            </w:tcBorders>
+            <w:shd w:val="clear" w:color="auto" w:fill="auto"/>
+            <w:noWrap/>
+            <w:vAlign w:val="center"/>
+            <w:hideMark/>
+          </w:tcPr>
+          <w:p>
+            <w:pPr>
+              <w:spacing w:after="0" w:line="240" w:lineRule="auto"/>
+              <w:jc w:val="center"/>
+              <w:rPr>
+                <w:rFonts w:ascii="Times New Roman" w:eastAsia="Times New Roman" w:hAnsi="Times New Roman" w:cs="Times New Roman"/>
+                <w:sz w:val="20"/>
+                <w:szCs w:val="20"/>
+              </w:rPr>
+            </w:pPr>
+          </w:p>
+        </w:tc>
+      </w:tr>
+      <w:tr>
+        <w:trPr>
+          <w:trHeight w:val="288"/>
+        </w:trPr>
+        <w:tc>
+          <w:tcPr>
+            <w:tcW w:w="960" w:type="dxa"/>
+            <w:tcBorders>
+              <w:top w:val="nil"/>
+              <w:left w:val="nil"/>
+              <w:bottom w:val="nil"/>
+              <w:right w:val="nil"/>
+            </w:tcBorders>
+            <w:shd w:val="clear" w:color="auto" w:fill="auto"/>
+            <w:noWrap/>
+            <w:vAlign w:val="bottom"/>
+            <w:hideMark/>
+          </w:tcPr>
+          <w:p>
+            <w:pPr>
+              <w:spacing w:after="0" w:line="240" w:lineRule="auto"/>
+              <w:jc w:val="right"/>
+              <w:rPr>
+                <w:rFonts w:ascii="Calibri" w:eastAsia="Times New Roman" w:hAnsi="Calibri" w:cs="Calibri"/>
+                <w:color w:val="000000"/>
+              </w:rPr>
+            </w:pPr>
+            <w:r>
+              <w:rPr>
+                <w:rFonts w:ascii="Calibri" w:eastAsia="Times New Roman" w:hAnsi="Calibri" w:cs="Calibri"/>
+                <w:color w:val="000000"/>
+              </w:rPr>
+              <w:t>20</w:t>
+            </w:r>
+          </w:p>
+        </w:tc>
+        <w:tc>
+          <w:tcPr>
+            <w:tcW w:w="960" w:type="dxa"/>
+            <w:tcBorders>
+              <w:top w:val="nil"/>
+              <w:left w:val="nil"/>
+              <w:bottom w:val="nil"/>
+              <w:right w:val="nil"/>
+            </w:tcBorders>
+            <w:shd w:val="clear" w:color="000000" w:fill="0070C0"/>
+            <w:noWrap/>
+            <w:vAlign w:val="center"/>
+            <w:hideMark/>
+          </w:tcPr>
+          <w:p>
+            <w:pPr>
+              <w:spacing w:after="0" w:line="240" w:lineRule="auto"/>
+              <w:jc w:val="center"/>
+              <w:rPr>
+                <w:rFonts w:ascii="Calibri" w:eastAsia="Times New Roman" w:hAnsi="Calibri" w:cs="Calibri"/>
+                <w:color w:val="000000"/>
+              </w:rPr>
+            </w:pPr>
+            <w:r>
+              <w:rPr>
+                <w:rFonts w:ascii="Calibri" w:eastAsia="Times New Roman" w:hAnsi="Calibri" w:cs="Calibri"/>
+                <w:color w:val="000000"/>
+              </w:rPr>
+              <w:t> </w:t>
+            </w:r>
+          </w:p>
+        </w:tc>
+        <w:tc>
+          <w:tcPr>
+            <w:tcW w:w="960" w:type="dxa"/>
+            <w:tcBorders>
+              <w:top w:val="nil"/>
+              <w:left w:val="nil"/>
+              <w:bottom w:val="nil"/>
+              <w:right w:val="nil"/>
+            </w:tcBorders>
+            <w:shd w:val="clear" w:color="000000" w:fill="0070C0"/>
+            <w:noWrap/>
+            <w:vAlign w:val="center"/>
+            <w:hideMark/>
+          </w:tcPr>
+          <w:p>
+            <w:pPr>
+              <w:spacing w:after="0" w:line="240" w:lineRule="auto"/>
+              <w:jc w:val="center"/>
+              <w:rPr>
+                <w:rFonts w:ascii="Calibri" w:eastAsia="Times New Roman" w:hAnsi="Calibri" w:cs="Calibri"/>
+                <w:color w:val="000000"/>
+              </w:rPr>
+            </w:pPr>
+            <w:r>
+              <w:rPr>
+                <w:rFonts w:ascii="Calibri" w:eastAsia="Times New Roman" w:hAnsi="Calibri" w:cs="Calibri"/>
+                <w:color w:val="000000"/>
+              </w:rPr>
+              <w:t> </w:t>
+            </w:r>
+          </w:p>
+        </w:tc>
+        <w:tc>
+          <w:tcPr>
+            <w:tcW w:w="960" w:type="dxa"/>
+            <w:tcBorders>
+              <w:top w:val="nil"/>
+              <w:left w:val="nil"/>
+              <w:bottom w:val="nil"/>
+              <w:right w:val="nil"/>
+            </w:tcBorders>
+            <w:shd w:val="clear" w:color="000000" w:fill="0070C0"/>
+            <w:noWrap/>
+            <w:vAlign w:val="center"/>
+            <w:hideMark/>
+          </w:tcPr>
+          <w:p>
+            <w:pPr>
+              <w:spacing w:after="0" w:line="240" w:lineRule="auto"/>
+              <w:jc w:val="center"/>
+              <w:rPr>
+                <w:rFonts w:ascii="Calibri" w:eastAsia="Times New Roman" w:hAnsi="Calibri" w:cs="Calibri"/>
+                <w:color w:val="000000"/>
+              </w:rPr>
+            </w:pPr>
+            <w:r>
+              <w:rPr>
+                <w:rFonts w:ascii="Calibri" w:eastAsia="Times New Roman" w:hAnsi="Calibri" w:cs="Calibri"/>
+                <w:color w:val="000000"/>
+              </w:rPr>
+              <w:t> </w:t>
+            </w:r>
+          </w:p>
+        </w:tc>
+        <w:tc>
+          <w:tcPr>
+            <w:tcW w:w="960" w:type="dxa"/>
+            <w:tcBorders>
+              <w:top w:val="nil"/>
+              <w:left w:val="nil"/>
+              <w:bottom w:val="nil"/>
+              <w:right w:val="nil"/>
+            </w:tcBorders>
+            <w:shd w:val="clear" w:color="auto" w:fill="auto"/>
+            <w:noWrap/>
+            <w:vAlign w:val="center"/>
+            <w:hideMark/>
+          </w:tcPr>
+          <w:p>
+            <w:pPr>
+              <w:spacing w:after="0" w:line="240" w:lineRule="auto"/>
+              <w:jc w:val="center"/>
+              <w:rPr>
+                <w:rFonts w:ascii="Calibri" w:eastAsia="Times New Roman" w:hAnsi="Calibri" w:cs="Calibri"/>
+                <w:color w:val="000000"/>
+              </w:rPr>
+            </w:pPr>
+          </w:p>
+        </w:tc>
+        <w:tc>
+          <w:tcPr>
+            <w:tcW w:w="960" w:type="dxa"/>
+            <w:tcBorders>
+              <w:top w:val="nil"/>
+              <w:left w:val="nil"/>
+              <w:bottom w:val="nil"/>
+              <w:right w:val="nil"/>
+            </w:tcBorders>
+            <w:shd w:val="clear" w:color="auto" w:fill="auto"/>
+            <w:noWrap/>
+            <w:vAlign w:val="center"/>
+            <w:hideMark/>
+          </w:tcPr>
+          <w:p>
+            <w:pPr>
+              <w:spacing w:after="0" w:line="240" w:lineRule="auto"/>
+              <w:jc w:val="center"/>
+              <w:rPr>
+                <w:rFonts w:ascii="Times New Roman" w:eastAsia="Times New Roman" w:hAnsi="Times New Roman" w:cs="Times New Roman"/>
+                <w:sz w:val="20"/>
+                <w:szCs w:val="20"/>
+              </w:rPr>
+            </w:pPr>
+          </w:p>
+        </w:tc>
+      </w:tr>
+      <w:tr>
+        <w:trPr>
+          <w:trHeight w:val="288"/>
+        </w:trPr>
+        <w:tc>
+          <w:tcPr>
+            <w:tcW w:w="960" w:type="dxa"/>
+            <w:tcBorders>
+              <w:top w:val="nil"/>
+              <w:left w:val="nil"/>
+              <w:bottom w:val="nil"/>
+              <w:right w:val="nil"/>
+            </w:tcBorders>
+            <w:shd w:val="clear" w:color="auto" w:fill="auto"/>
+            <w:noWrap/>
+            <w:vAlign w:val="bottom"/>
+            <w:hideMark/>
+          </w:tcPr>
+          <w:p>
+            <w:pPr>
+              <w:spacing w:after="0" w:line="240" w:lineRule="auto"/>
+              <w:jc w:val="right"/>
+              <w:rPr>
+                <w:rFonts w:ascii="Calibri" w:eastAsia="Times New Roman" w:hAnsi="Calibri" w:cs="Calibri"/>
+                <w:color w:val="000000"/>
+              </w:rPr>
+            </w:pPr>
+            <w:r>
+              <w:rPr>
+                <w:rFonts w:ascii="Calibri" w:eastAsia="Times New Roman" w:hAnsi="Calibri" w:cs="Calibri"/>
+                <w:color w:val="000000"/>
+              </w:rPr>
+              <w:t>15</w:t>
+            </w:r>
+          </w:p>
+        </w:tc>
+        <w:tc>
+          <w:tcPr>
+            <w:tcW w:w="960" w:type="dxa"/>
+            <w:tcBorders>
+              <w:top w:val="nil"/>
+              <w:left w:val="nil"/>
+              <w:bottom w:val="nil"/>
+              <w:right w:val="nil"/>
+            </w:tcBorders>
+            <w:shd w:val="clear" w:color="000000" w:fill="0070C0"/>
+            <w:noWrap/>
+            <w:vAlign w:val="center"/>
+            <w:hideMark/>
+          </w:tcPr>
+          <w:p>
+            <w:pPr>
+              <w:spacing w:after="0" w:line="240" w:lineRule="auto"/>
+              <w:jc w:val="center"/>
+              <w:rPr>
+                <w:rFonts w:ascii="Calibri" w:eastAsia="Times New Roman" w:hAnsi="Calibri" w:cs="Calibri"/>
+                <w:color w:val="000000"/>
+              </w:rPr>
+            </w:pPr>
+            <w:r>
+              <w:rPr>
+                <w:rFonts w:ascii="Calibri" w:eastAsia="Times New Roman" w:hAnsi="Calibri" w:cs="Calibri"/>
+                <w:color w:val="000000"/>
+              </w:rPr>
+              <w:t> </w:t>
+            </w:r>
+          </w:p>
+        </w:tc>
+        <w:tc>
+          <w:tcPr>
+            <w:tcW w:w="960" w:type="dxa"/>
+            <w:tcBorders>
+              <w:top w:val="nil"/>
+              <w:left w:val="nil"/>
+              <w:bottom w:val="nil"/>
+              <w:right w:val="nil"/>
+            </w:tcBorders>
+            <w:shd w:val="clear" w:color="000000" w:fill="0070C0"/>
+            <w:noWrap/>
+            <w:vAlign w:val="center"/>
+            <w:hideMark/>
+          </w:tcPr>
+          <w:p>
+            <w:pPr>
+              <w:spacing w:after="0" w:line="240" w:lineRule="auto"/>
+              <w:jc w:val="center"/>
+              <w:rPr>
+                <w:rFonts w:ascii="Calibri" w:eastAsia="Times New Roman" w:hAnsi="Calibri" w:cs="Calibri"/>
+                <w:color w:val="000000"/>
+              </w:rPr>
+            </w:pPr>
+            <w:r>
+              <w:rPr>
+                <w:rFonts w:ascii="Calibri" w:eastAsia="Times New Roman" w:hAnsi="Calibri" w:cs="Calibri"/>
+                <w:color w:val="000000"/>
+              </w:rPr>
+              <w:t> </w:t>
+            </w:r>
+          </w:p>
+        </w:tc>
+        <w:tc>
+          <w:tcPr>
+            <w:tcW w:w="960" w:type="dxa"/>
+            <w:tcBorders>
+              <w:top w:val="nil"/>
+              <w:left w:val="nil"/>
+              <w:bottom w:val="nil"/>
+              <w:right w:val="nil"/>
+            </w:tcBorders>
+            <w:shd w:val="clear" w:color="000000" w:fill="0070C0"/>
+            <w:noWrap/>
+            <w:vAlign w:val="center"/>
+            <w:hideMark/>
+          </w:tcPr>
+          <w:p>
+            <w:pPr>
+              <w:spacing w:after="0" w:line="240" w:lineRule="auto"/>
+              <w:jc w:val="center"/>
+              <w:rPr>
+                <w:rFonts w:ascii="Calibri" w:eastAsia="Times New Roman" w:hAnsi="Calibri" w:cs="Calibri"/>
+                <w:color w:val="000000"/>
+              </w:rPr>
+            </w:pPr>
+            <w:r>
+              <w:rPr>
+                <w:rFonts w:ascii="Calibri" w:eastAsia="Times New Roman" w:hAnsi="Calibri" w:cs="Calibri"/>
+                <w:color w:val="000000"/>
+              </w:rPr>
+              <w:t> </w:t>
+            </w:r>
+          </w:p>
+        </w:tc>
+        <w:tc>
+          <w:tcPr>
+            <w:tcW w:w="960" w:type="dxa"/>
+            <w:tcBorders>
+              <w:top w:val="nil"/>
+              <w:left w:val="nil"/>
+              <w:bottom w:val="nil"/>
+              <w:right w:val="nil"/>
+            </w:tcBorders>
+            <w:shd w:val="clear" w:color="auto" w:fill="auto"/>
+            <w:noWrap/>
+            <w:vAlign w:val="center"/>
+            <w:hideMark/>
+          </w:tcPr>
+          <w:p>
+            <w:pPr>
+              <w:spacing w:after="0" w:line="240" w:lineRule="auto"/>
+              <w:jc w:val="center"/>
+              <w:rPr>
+                <w:rFonts w:ascii="Calibri" w:eastAsia="Times New Roman" w:hAnsi="Calibri" w:cs="Calibri"/>
+                <w:color w:val="000000"/>
+              </w:rPr>
+            </w:pPr>
+          </w:p>
+        </w:tc>
+        <w:tc>
+          <w:tcPr>
+            <w:tcW w:w="960" w:type="dxa"/>
+            <w:tcBorders>
+              <w:top w:val="nil"/>
+              <w:left w:val="nil"/>
+              <w:bottom w:val="nil"/>
+              <w:right w:val="nil"/>
+            </w:tcBorders>
+            <w:shd w:val="clear" w:color="auto" w:fill="auto"/>
+            <w:noWrap/>
+            <w:vAlign w:val="center"/>
+            <w:hideMark/>
+          </w:tcPr>
+          <w:p>
+            <w:pPr>
+              <w:spacing w:after="0" w:line="240" w:lineRule="auto"/>
+              <w:jc w:val="center"/>
+              <w:rPr>
+                <w:rFonts w:ascii="Times New Roman" w:eastAsia="Times New Roman" w:hAnsi="Times New Roman" w:cs="Times New Roman"/>
+                <w:sz w:val="20"/>
+                <w:szCs w:val="20"/>
+              </w:rPr>
+            </w:pPr>
+          </w:p>
+        </w:tc>
+      </w:tr>
+      <w:tr>
+        <w:trPr>
+          <w:trHeight w:val="288"/>
+        </w:trPr>
+        <w:tc>
+          <w:tcPr>
+            <w:tcW w:w="960" w:type="dxa"/>
+            <w:tcBorders>
+              <w:top w:val="nil"/>
+              <w:left w:val="nil"/>
+              <w:bottom w:val="nil"/>
+              <w:right w:val="nil"/>
+            </w:tcBorders>
+            <w:shd w:val="clear" w:color="auto" w:fill="auto"/>
+            <w:noWrap/>
+            <w:vAlign w:val="bottom"/>
+            <w:hideMark/>
+          </w:tcPr>
+          <w:p>
+            <w:pPr>
+              <w:spacing w:after="0" w:line="240" w:lineRule="auto"/>
+              <w:jc w:val="right"/>
+              <w:rPr>
+                <w:rFonts w:ascii="Calibri" w:eastAsia="Times New Roman" w:hAnsi="Calibri" w:cs="Calibri"/>
+                <w:color w:val="000000"/>
+              </w:rPr>
+            </w:pPr>
+            <w:r>
+              <w:rPr>
+                <w:rFonts w:ascii="Calibri" w:eastAsia="Times New Roman" w:hAnsi="Calibri" w:cs="Calibri"/>
+                <w:color w:val="000000"/>
+              </w:rPr>
+              <w:t>10</w:t>
+            </w:r>
+          </w:p>
+        </w:tc>
+        <w:tc>
+          <w:tcPr>
+            <w:tcW w:w="960" w:type="dxa"/>
+            <w:tcBorders>
+              <w:top w:val="nil"/>
+              <w:left w:val="nil"/>
+              <w:bottom w:val="nil"/>
+              <w:right w:val="nil"/>
+            </w:tcBorders>
+            <w:shd w:val="clear" w:color="000000" w:fill="0070C0"/>
+            <w:noWrap/>
+            <w:vAlign w:val="center"/>
+            <w:hideMark/>
+          </w:tcPr>
+          <w:p>
+            <w:pPr>
+              <w:spacing w:after="0" w:line="240" w:lineRule="auto"/>
+              <w:jc w:val="center"/>
+              <w:rPr>
+                <w:rFonts w:ascii="Calibri" w:eastAsia="Times New Roman" w:hAnsi="Calibri" w:cs="Calibri"/>
+                <w:color w:val="000000"/>
+              </w:rPr>
+            </w:pPr>
+            <w:r>
+              <w:rPr>
+                <w:rFonts w:ascii="Calibri" w:eastAsia="Times New Roman" w:hAnsi="Calibri" w:cs="Calibri"/>
+                <w:color w:val="000000"/>
+              </w:rPr>
+              <w:t> </w:t>
+            </w:r>
+          </w:p>
+        </w:tc>
+        <w:tc>
+          <w:tcPr>
+            <w:tcW w:w="960" w:type="dxa"/>
+            <w:tcBorders>
+              <w:top w:val="nil"/>
+              <w:left w:val="nil"/>
+              <w:bottom w:val="nil"/>
+              <w:right w:val="nil"/>
+            </w:tcBorders>
+            <w:shd w:val="clear" w:color="000000" w:fill="0070C0"/>
+            <w:noWrap/>
+            <w:vAlign w:val="center"/>
+            <w:hideMark/>
+          </w:tcPr>
+          <w:p>
+            <w:pPr>
+              <w:spacing w:after="0" w:line="240" w:lineRule="auto"/>
+              <w:jc w:val="center"/>
+              <w:rPr>
+                <w:rFonts w:ascii="Calibri" w:eastAsia="Times New Roman" w:hAnsi="Calibri" w:cs="Calibri"/>
+                <w:color w:val="000000"/>
+              </w:rPr>
+            </w:pPr>
+            <w:r>
+              <w:rPr>
+                <w:rFonts w:ascii="Calibri" w:eastAsia="Times New Roman" w:hAnsi="Calibri" w:cs="Calibri"/>
+                <w:color w:val="000000"/>
+              </w:rPr>
+              <w:t> </w:t>
+            </w:r>
+          </w:p>
+        </w:tc>
+        <w:tc>
+          <w:tcPr>
+            <w:tcW w:w="960" w:type="dxa"/>
+            <w:tcBorders>
+              <w:top w:val="nil"/>
+              <w:left w:val="nil"/>
+              <w:bottom w:val="nil"/>
+              <w:right w:val="nil"/>
+            </w:tcBorders>
+            <w:shd w:val="clear" w:color="000000" w:fill="0070C0"/>
+            <w:noWrap/>
+            <w:vAlign w:val="center"/>
+            <w:hideMark/>
+          </w:tcPr>
+          <w:p>
+            <w:pPr>
+              <w:spacing w:after="0" w:line="240" w:lineRule="auto"/>
+              <w:jc w:val="center"/>
+              <w:rPr>
+                <w:rFonts w:ascii="Calibri" w:eastAsia="Times New Roman" w:hAnsi="Calibri" w:cs="Calibri"/>
+                <w:color w:val="000000"/>
+              </w:rPr>
+            </w:pPr>
+            <w:r>
+              <w:rPr>
+                <w:rFonts w:ascii="Calibri" w:eastAsia="Times New Roman" w:hAnsi="Calibri" w:cs="Calibri"/>
+                <w:color w:val="000000"/>
+              </w:rPr>
+              <w:t> </w:t>
+            </w:r>
+          </w:p>
+        </w:tc>
+        <w:tc>
+          <w:tcPr>
+            <w:tcW w:w="960" w:type="dxa"/>
+            <w:tcBorders>
+              <w:top w:val="nil"/>
+              <w:left w:val="nil"/>
+              <w:bottom w:val="nil"/>
+              <w:right w:val="nil"/>
+            </w:tcBorders>
+            <w:shd w:val="clear" w:color="auto" w:fill="auto"/>
+            <w:noWrap/>
+            <w:vAlign w:val="center"/>
+            <w:hideMark/>
+          </w:tcPr>
+          <w:p>
+            <w:pPr>
+              <w:spacing w:after="0" w:line="240" w:lineRule="auto"/>
+              <w:jc w:val="center"/>
+              <w:rPr>
+                <w:rFonts w:ascii="Calibri" w:eastAsia="Times New Roman" w:hAnsi="Calibri" w:cs="Calibri"/>
+                <w:color w:val="000000"/>
+              </w:rPr>
+            </w:pPr>
+          </w:p>
+        </w:tc>
+        <w:tc>
+          <w:tcPr>
+            <w:tcW w:w="960" w:type="dxa"/>
+            <w:tcBorders>
+              <w:top w:val="nil"/>
+              <w:left w:val="nil"/>
+              <w:bottom w:val="nil"/>
+              <w:right w:val="nil"/>
+            </w:tcBorders>
+            <w:shd w:val="clear" w:color="auto" w:fill="auto"/>
+            <w:noWrap/>
+            <w:vAlign w:val="center"/>
+            <w:hideMark/>
+          </w:tcPr>
+          <w:p>
+            <w:pPr>
+              <w:spacing w:after="0" w:line="240" w:lineRule="auto"/>
+              <w:jc w:val="center"/>
+              <w:rPr>
+                <w:rFonts w:ascii="Times New Roman" w:eastAsia="Times New Roman" w:hAnsi="Times New Roman" w:cs="Times New Roman"/>
+                <w:sz w:val="20"/>
+                <w:szCs w:val="20"/>
+              </w:rPr>
+            </w:pPr>
+          </w:p>
+        </w:tc>
+      </w:tr>
+      <w:tr>
+        <w:trPr>
+          <w:trHeight w:val="288"/>
+        </w:trPr>
+        <w:tc>
+          <w:tcPr>
+            <w:tcW w:w="960" w:type="dxa"/>
+            <w:tcBorders>
+              <w:top w:val="nil"/>
+              <w:left w:val="nil"/>
+              <w:bottom w:val="nil"/>
+              <w:right w:val="nil"/>
+            </w:tcBorders>
+            <w:shd w:val="clear" w:color="auto" w:fill="auto"/>
+            <w:noWrap/>
+            <w:vAlign w:val="bottom"/>
+            <w:hideMark/>
+          </w:tcPr>
+          <w:p>
+            <w:pPr>
+              <w:spacing w:after="0" w:line="240" w:lineRule="auto"/>
+              <w:jc w:val="right"/>
+              <w:rPr>
+                <w:rFonts w:ascii="Calibri" w:eastAsia="Times New Roman" w:hAnsi="Calibri" w:cs="Calibri"/>
+                <w:color w:val="000000"/>
+              </w:rPr>
+            </w:pPr>
+            <w:r>
+              <w:rPr>
+                <w:rFonts w:ascii="Calibri" w:eastAsia="Times New Roman" w:hAnsi="Calibri" w:cs="Calibri"/>
+                <w:color w:val="000000"/>
+              </w:rPr>
+              <w:t>5</w:t>
+            </w:r>
+          </w:p>
+        </w:tc>
+        <w:tc>
+          <w:tcPr>
+            <w:tcW w:w="960" w:type="dxa"/>
+            <w:tcBorders>
+              <w:top w:val="nil"/>
+              <w:left w:val="nil"/>
+              <w:bottom w:val="nil"/>
+              <w:right w:val="nil"/>
+            </w:tcBorders>
+            <w:shd w:val="clear" w:color="000000" w:fill="0070C0"/>
+            <w:noWrap/>
+            <w:vAlign w:val="center"/>
+            <w:hideMark/>
+          </w:tcPr>
+          <w:p>
+            <w:pPr>
+              <w:spacing w:after="0" w:line="240" w:lineRule="auto"/>
+              <w:jc w:val="center"/>
+              <w:rPr>
+                <w:rFonts w:ascii="Calibri" w:eastAsia="Times New Roman" w:hAnsi="Calibri" w:cs="Calibri"/>
+                <w:color w:val="000000"/>
+              </w:rPr>
+            </w:pPr>
+            <w:r>
+              <w:rPr>
+                <w:rFonts w:ascii="Calibri" w:eastAsia="Times New Roman" w:hAnsi="Calibri" w:cs="Calibri"/>
+                <w:color w:val="000000"/>
+              </w:rPr>
+              <w:t> </w:t>
+            </w:r>
+          </w:p>
+        </w:tc>
+        <w:tc>
+          <w:tcPr>
+            <w:tcW w:w="960" w:type="dxa"/>
+            <w:tcBorders>
+              <w:top w:val="nil"/>
+              <w:left w:val="nil"/>
+              <w:bottom w:val="nil"/>
+              <w:right w:val="nil"/>
+            </w:tcBorders>
+            <w:shd w:val="clear" w:color="000000" w:fill="0070C0"/>
+            <w:noWrap/>
+            <w:vAlign w:val="center"/>
+            <w:hideMark/>
+          </w:tcPr>
+          <w:p>
+            <w:pPr>
+              <w:spacing w:after="0" w:line="240" w:lineRule="auto"/>
+              <w:jc w:val="center"/>
+              <w:rPr>
+                <w:rFonts w:ascii="Calibri" w:eastAsia="Times New Roman" w:hAnsi="Calibri" w:cs="Calibri"/>
+                <w:color w:val="000000"/>
+              </w:rPr>
+            </w:pPr>
+            <w:r>
+              <w:rPr>
+                <w:rFonts w:ascii="Calibri" w:eastAsia="Times New Roman" w:hAnsi="Calibri" w:cs="Calibri"/>
+                <w:color w:val="000000"/>
+              </w:rPr>
+              <w:t> </w:t>
+            </w:r>
+          </w:p>
+        </w:tc>
+        <w:tc>
+          <w:tcPr>
+            <w:tcW w:w="960" w:type="dxa"/>
+            <w:tcBorders>
+              <w:top w:val="nil"/>
+              <w:left w:val="nil"/>
+              <w:bottom w:val="nil"/>
+              <w:right w:val="nil"/>
+            </w:tcBorders>
+            <w:shd w:val="clear" w:color="000000" w:fill="0070C0"/>
+            <w:noWrap/>
+            <w:vAlign w:val="center"/>
+            <w:hideMark/>
+          </w:tcPr>
+          <w:p>
+            <w:pPr>
+              <w:spacing w:after="0" w:line="240" w:lineRule="auto"/>
+              <w:jc w:val="center"/>
+              <w:rPr>
+                <w:rFonts w:ascii="Calibri" w:eastAsia="Times New Roman" w:hAnsi="Calibri" w:cs="Calibri"/>
+                <w:color w:val="000000"/>
+              </w:rPr>
+            </w:pPr>
+            <w:r>
+              <w:rPr>
+                <w:rFonts w:ascii="Calibri" w:eastAsia="Times New Roman" w:hAnsi="Calibri" w:cs="Calibri"/>
+                <w:color w:val="000000"/>
+              </w:rPr>
+              <w:t> </w:t>
+            </w:r>
+          </w:p>
+        </w:tc>
+        <w:tc>
+          <w:tcPr>
+            <w:tcW w:w="960" w:type="dxa"/>
+            <w:tcBorders>
+              <w:top w:val="nil"/>
+              <w:left w:val="nil"/>
+              <w:bottom w:val="nil"/>
+              <w:right w:val="nil"/>
+            </w:tcBorders>
+            <w:shd w:val="clear" w:color="auto" w:fill="auto"/>
+            <w:noWrap/>
+            <w:vAlign w:val="center"/>
+            <w:hideMark/>
+          </w:tcPr>
+          <w:p>
+            <w:pPr>
+              <w:spacing w:after="0" w:line="240" w:lineRule="auto"/>
+              <w:jc w:val="center"/>
+              <w:rPr>
+                <w:rFonts w:ascii="Calibri" w:eastAsia="Times New Roman" w:hAnsi="Calibri" w:cs="Calibri"/>
+                <w:color w:val="000000"/>
+              </w:rPr>
+            </w:pPr>
+          </w:p>
+        </w:tc>
+        <w:tc>
+          <w:tcPr>
+            <w:tcW w:w="960" w:type="dxa"/>
+            <w:tcBorders>
+              <w:top w:val="nil"/>
+              <w:left w:val="nil"/>
+              <w:bottom w:val="nil"/>
+              <w:right w:val="nil"/>
+            </w:tcBorders>
+            <w:shd w:val="clear" w:color="auto" w:fill="auto"/>
+            <w:noWrap/>
+            <w:vAlign w:val="center"/>
+            <w:hideMark/>
+          </w:tcPr>
+          <w:p>
+            <w:pPr>
+              <w:spacing w:after="0" w:line="240" w:lineRule="auto"/>
+              <w:jc w:val="center"/>
+              <w:rPr>
+                <w:rFonts w:ascii="Times New Roman" w:eastAsia="Times New Roman" w:hAnsi="Times New Roman" w:cs="Times New Roman"/>
+                <w:sz w:val="20"/>
+                <w:szCs w:val="20"/>
+              </w:rPr>
+            </w:pPr>
+          </w:p>
+        </w:tc>
+      </w:tr>
+      <w:tr>
+        <w:trPr>
+          <w:trHeight w:val="288"/>
+        </w:trPr>
+        <w:tc>
+          <w:tcPr>
+            <w:tcW w:w="960" w:type="dxa"/>
+            <w:tcBorders>
+              <w:top w:val="nil"/>
+              <w:left w:val="nil"/>
+              <w:bottom w:val="nil"/>
+              <w:right w:val="nil"/>
+            </w:tcBorders>
+            <w:shd w:val="clear" w:color="auto" w:fill="auto"/>
+            <w:noWrap/>
+            <w:vAlign w:val="bottom"/>
+            <w:hideMark/>
+          </w:tcPr>
+          <w:p>
+            <w:pPr>
+              <w:spacing w:after="0" w:line="240" w:lineRule="auto"/>
+              <w:jc w:val="right"/>
+              <w:rPr>
+                <w:rFonts w:ascii="Calibri" w:eastAsia="Times New Roman" w:hAnsi="Calibri" w:cs="Calibri"/>
+                <w:color w:val="000000"/>
+              </w:rPr>
+            </w:pPr>
+            <w:r>
+              <w:rPr>
+                <w:rFonts w:ascii="Calibri" w:eastAsia="Times New Roman" w:hAnsi="Calibri" w:cs="Calibri"/>
+                <w:color w:val="000000"/>
+              </w:rPr>
+              <w:t>0</w:t>
+            </w:r>
+          </w:p>
+        </w:tc>
+        <w:tc>
+          <w:tcPr>
+            <w:tcW w:w="960" w:type="dxa"/>
+            <w:tcBorders>
+              <w:top w:val="nil"/>
+              <w:left w:val="nil"/>
+              <w:bottom w:val="nil"/>
+              <w:right w:val="nil"/>
+            </w:tcBorders>
+            <w:shd w:val="clear" w:color="000000" w:fill="0070C0"/>
+            <w:noWrap/>
+            <w:vAlign w:val="center"/>
+            <w:hideMark/>
+          </w:tcPr>
+          <w:p>
+            <w:pPr>
+              <w:spacing w:after="0" w:line="240" w:lineRule="auto"/>
+              <w:jc w:val="center"/>
+              <w:rPr>
+                <w:rFonts w:ascii="Calibri" w:eastAsia="Times New Roman" w:hAnsi="Calibri" w:cs="Calibri"/>
+                <w:color w:val="FFFFFF"/>
+              </w:rPr>
+            </w:pPr>
+            <w:r>
+              <w:rPr>
+                <w:rFonts w:ascii="Calibri" w:eastAsia="Times New Roman" w:hAnsi="Calibri" w:cs="Calibri"/>
+                <w:color w:val="FFFFFF"/>
+              </w:rPr>
+              <w:t>20</w:t>
+            </w:r>
+          </w:p>
+        </w:tc>
+        <w:tc>
+          <w:tcPr>
+            <w:tcW w:w="960" w:type="dxa"/>
+            <w:tcBorders>
+              <w:top w:val="nil"/>
+              <w:left w:val="nil"/>
+              <w:bottom w:val="nil"/>
+              <w:right w:val="nil"/>
+            </w:tcBorders>
+            <w:shd w:val="clear" w:color="000000" w:fill="0070C0"/>
+            <w:noWrap/>
+            <w:vAlign w:val="center"/>
+            <w:hideMark/>
+          </w:tcPr>
+          <w:p>
+            <w:pPr>
+              <w:spacing w:after="0" w:line="240" w:lineRule="auto"/>
+              <w:jc w:val="center"/>
+              <w:rPr>
+                <w:rFonts w:ascii="Calibri" w:eastAsia="Times New Roman" w:hAnsi="Calibri" w:cs="Calibri"/>
+                <w:color w:val="FFFFFF"/>
+              </w:rPr>
+            </w:pPr>
+            <w:r>
+              <w:rPr>
+                <w:rFonts w:ascii="Calibri" w:eastAsia="Times New Roman" w:hAnsi="Calibri" w:cs="Calibri"/>
+                <w:color w:val="FFFFFF"/>
+              </w:rPr>
+              <w:t>29</w:t>
+            </w:r>
+          </w:p>
+        </w:tc>
+        <w:tc>
+          <w:tcPr>
+            <w:tcW w:w="960" w:type="dxa"/>
+            <w:tcBorders>
+              <w:top w:val="nil"/>
+              <w:left w:val="nil"/>
+              <w:bottom w:val="nil"/>
+              <w:right w:val="nil"/>
+            </w:tcBorders>
+            <w:shd w:val="clear" w:color="000000" w:fill="0070C0"/>
+            <w:noWrap/>
+            <w:vAlign w:val="center"/>
+            <w:hideMark/>
+          </w:tcPr>
+          <w:p>
+            <w:pPr>
+              <w:spacing w:after="0" w:line="240" w:lineRule="auto"/>
+              <w:jc w:val="center"/>
+              <w:rPr>
+                <w:rFonts w:ascii="Calibri" w:eastAsia="Times New Roman" w:hAnsi="Calibri" w:cs="Calibri"/>
+                <w:color w:val="FFFFFF"/>
+              </w:rPr>
+            </w:pPr>
+            <w:r>
+              <w:rPr>
+                <w:rFonts w:ascii="Calibri" w:eastAsia="Times New Roman" w:hAnsi="Calibri" w:cs="Calibri"/>
+                <w:color w:val="FFFFFF"/>
+              </w:rPr>
+              <w:t>50</w:t>
+            </w:r>
+          </w:p>
+        </w:tc>
+        <w:tc>
+          <w:tcPr>
+            <w:tcW w:w="960" w:type="dxa"/>
+            <w:tcBorders>
+              <w:top w:val="nil"/>
+              <w:left w:val="nil"/>
+              <w:bottom w:val="nil"/>
+              <w:right w:val="nil"/>
+            </w:tcBorders>
+            <w:shd w:val="clear" w:color="auto" w:fill="auto"/>
+            <w:noWrap/>
+            <w:vAlign w:val="center"/>
+            <w:hideMark/>
+          </w:tcPr>
+          <w:p>
+            <w:pPr>
+              <w:spacing w:after="0" w:line="240" w:lineRule="auto"/>
+              <w:jc w:val="center"/>
+              <w:rPr>
+                <w:rFonts w:ascii="Calibri" w:eastAsia="Times New Roman" w:hAnsi="Calibri" w:cs="Calibri"/>
+                <w:color w:val="FFFFFF"/>
+              </w:rPr>
+            </w:pPr>
+          </w:p>
+        </w:tc>
+        <w:tc>
+          <w:tcPr>
+            <w:tcW w:w="960" w:type="dxa"/>
+            <w:tcBorders>
+              <w:top w:val="nil"/>
+              <w:left w:val="nil"/>
+              <w:bottom w:val="nil"/>
+              <w:right w:val="nil"/>
+            </w:tcBorders>
+            <w:shd w:val="clear" w:color="auto" w:fill="auto"/>
+            <w:noWrap/>
+            <w:vAlign w:val="center"/>
+            <w:hideMark/>
+          </w:tcPr>
+          <w:p>
+            <w:pPr>
+              <w:spacing w:after="0" w:line="240" w:lineRule="auto"/>
+              <w:jc w:val="center"/>
+              <w:rPr>
+                <w:rFonts w:ascii="Times New Roman" w:eastAsia="Times New Roman" w:hAnsi="Times New Roman" w:cs="Times New Roman"/>
+                <w:sz w:val="20"/>
+                <w:szCs w:val="20"/>
+              </w:rPr>
+            </w:pPr>
+          </w:p>
+        </w:tc>
+      </w:tr>
+      <w:tr>
+        <w:trPr>
+          <w:trHeight w:val="288"/>
+        </w:trPr>
+        <w:tc>
+          <w:tcPr>
+            <w:tcW w:w="960" w:type="dxa"/>
+            <w:tcBorders>
+              <w:top w:val="nil"/>
+              <w:left w:val="nil"/>
+              <w:bottom w:val="nil"/>
+              <w:right w:val="nil"/>
+            </w:tcBorders>
+            <w:shd w:val="clear" w:color="auto" w:fill="auto"/>
+            <w:noWrap/>
+            <w:vAlign w:val="bottom"/>
+            <w:hideMark/>
+          </w:tcPr>
+          <w:p>
+            <w:pPr>
+              <w:spacing w:after="0" w:line="240" w:lineRule="auto"/>
+              <w:jc w:val="center"/>
+              <w:rPr>
+                <w:rFonts w:ascii="Times New Roman" w:eastAsia="Times New Roman" w:hAnsi="Times New Roman" w:cs="Times New Roman"/>
+                <w:sz w:val="20"/>
+                <w:szCs w:val="20"/>
+              </w:rPr>
+            </w:pPr>
+          </w:p>
+        </w:tc>
+        <w:tc>
+          <w:tcPr>
+            <w:tcW w:w="960" w:type="dxa"/>
+            <w:tcBorders>
+              <w:top w:val="nil"/>
+              <w:left w:val="nil"/>
+              <w:bottom w:val="nil"/>
+              <w:right w:val="nil"/>
+            </w:tcBorders>
+            <w:shd w:val="clear" w:color="auto" w:fill="auto"/>
+            <w:noWrap/>
+            <w:vAlign w:val="bottom"/>
+            <w:hideMark/>
+          </w:tcPr>
+          <w:p>
+            <w:pPr>
+              <w:spacing w:after="0" w:line="240" w:lineRule="auto"/>
+              <w:rPr>
+                <w:rFonts w:ascii="Calibri" w:eastAsia="Times New Roman" w:hAnsi="Calibri" w:cs="Calibri"/>
+                <w:color w:val="000000"/>
+              </w:rPr>
+            </w:pPr>
+            <w:r>
+              <w:rPr>
+                <w:rFonts w:ascii="Calibri" w:eastAsia="Times New Roman" w:hAnsi="Calibri" w:cs="Calibri"/>
+                <w:color w:val="000000"/>
+              </w:rPr>
+              <w:t>Sprint 1</w:t>
+            </w:r>
+          </w:p>
+        </w:tc>
+        <w:tc>
+          <w:tcPr>
+            <w:tcW w:w="960" w:type="dxa"/>
+            <w:tcBorders>
+              <w:top w:val="nil"/>
+              <w:left w:val="nil"/>
+              <w:bottom w:val="nil"/>
+              <w:right w:val="nil"/>
+            </w:tcBorders>
+            <w:shd w:val="clear" w:color="auto" w:fill="auto"/>
+            <w:noWrap/>
+            <w:vAlign w:val="bottom"/>
+            <w:hideMark/>
+          </w:tcPr>
+          <w:p>
+            <w:pPr>
+              <w:spacing w:after="0" w:line="240" w:lineRule="auto"/>
+              <w:rPr>
+                <w:rFonts w:ascii="Calibri" w:eastAsia="Times New Roman" w:hAnsi="Calibri" w:cs="Calibri"/>
+                <w:color w:val="000000"/>
+              </w:rPr>
+            </w:pPr>
+            <w:r>
+              <w:rPr>
+                <w:rFonts w:ascii="Calibri" w:eastAsia="Times New Roman" w:hAnsi="Calibri" w:cs="Calibri"/>
+                <w:color w:val="000000"/>
+              </w:rPr>
+              <w:t>Sprint 2</w:t>
+            </w:r>
+          </w:p>
+        </w:tc>
+        <w:tc>
+          <w:tcPr>
+            <w:tcW w:w="960" w:type="dxa"/>
+            <w:tcBorders>
+              <w:top w:val="nil"/>
+              <w:left w:val="nil"/>
+              <w:bottom w:val="nil"/>
+              <w:right w:val="nil"/>
+            </w:tcBorders>
+            <w:shd w:val="clear" w:color="auto" w:fill="auto"/>
+            <w:noWrap/>
+            <w:vAlign w:val="bottom"/>
+            <w:hideMark/>
+          </w:tcPr>
+          <w:p>
+            <w:pPr>
+              <w:spacing w:after="0" w:line="240" w:lineRule="auto"/>
+              <w:rPr>
+                <w:rFonts w:ascii="Calibri" w:eastAsia="Times New Roman" w:hAnsi="Calibri" w:cs="Calibri"/>
+                <w:color w:val="000000"/>
+              </w:rPr>
+            </w:pPr>
+            <w:r>
+              <w:rPr>
+                <w:rFonts w:ascii="Calibri" w:eastAsia="Times New Roman" w:hAnsi="Calibri" w:cs="Calibri"/>
+                <w:color w:val="000000"/>
+              </w:rPr>
+              <w:t>Sprint 3</w:t>
+            </w:r>
+          </w:p>
+        </w:tc>
+        <w:tc>
+          <w:tcPr>
+            <w:tcW w:w="960" w:type="dxa"/>
+            <w:tcBorders>
+              <w:top w:val="nil"/>
+              <w:left w:val="nil"/>
+              <w:bottom w:val="nil"/>
+              <w:right w:val="nil"/>
+            </w:tcBorders>
+            <w:shd w:val="clear" w:color="auto" w:fill="auto"/>
+            <w:noWrap/>
+            <w:vAlign w:val="bottom"/>
+            <w:hideMark/>
+          </w:tcPr>
+          <w:p>
+            <w:pPr>
+              <w:spacing w:after="0" w:line="240" w:lineRule="auto"/>
+              <w:rPr>
+                <w:rFonts w:ascii="Calibri" w:eastAsia="Times New Roman" w:hAnsi="Calibri" w:cs="Calibri"/>
+                <w:color w:val="000000"/>
+              </w:rPr>
+            </w:pPr>
+            <w:r>
+              <w:rPr>
+                <w:rFonts w:ascii="Calibri" w:eastAsia="Times New Roman" w:hAnsi="Calibri" w:cs="Calibri"/>
+                <w:color w:val="000000"/>
+              </w:rPr>
+              <w:t>Sprint 4</w:t>
+            </w:r>
+          </w:p>
+        </w:tc>
+        <w:tc>
+          <w:tcPr>
+            <w:tcW w:w="960" w:type="dxa"/>
+            <w:tcBorders>
+              <w:top w:val="nil"/>
+              <w:left w:val="nil"/>
+              <w:bottom w:val="nil"/>
+              <w:right w:val="nil"/>
+            </w:tcBorders>
+            <w:shd w:val="clear" w:color="auto" w:fill="auto"/>
+            <w:noWrap/>
+            <w:vAlign w:val="bottom"/>
+            <w:hideMark/>
+          </w:tcPr>
+          <w:p>
+            <w:pPr>
+              <w:spacing w:after="0" w:line="240" w:lineRule="auto"/>
+              <w:rPr>
+                <w:rFonts w:ascii="Calibri" w:eastAsia="Times New Roman" w:hAnsi="Calibri" w:cs="Calibri"/>
+                <w:color w:val="000000"/>
+              </w:rPr>
+            </w:pPr>
+            <w:r>
+              <w:rPr>
+                <w:rFonts w:ascii="Calibri" w:eastAsia="Times New Roman" w:hAnsi="Calibri" w:cs="Calibri"/>
+                <w:color w:val="000000"/>
+              </w:rPr>
+              <w:t>Sprint 5</w:t>
+            </w:r>
+          </w:p>
+        </w:tc>
+      </w:tr>
+    </w:tbl>
+    <w:p>
+      <w:pPr>
+        <w:spacing w:line="480" w:lineRule="auto"/>
+        <w:contextualSpacing/>
+        <w:rPr>
+          <w:b/>
+        </w:rPr>
+      </w:pPr>
     </w:p>
     <w:p>
       <w:pPr>
@@ -598,14 +3072,32 @@
         </w:rPr>
         <w:t xml:space="preserve">VI. </w:t>
       </w:r>
-      <w:bookmarkStart w:id="7" w:name="TeamVelocity"/>
+      <w:bookmarkStart w:id="6" w:name="TeamVelocity"/>
       <w:r>
         <w:rPr>
           <w:b/>
         </w:rPr>
         <w:t>Team Velocity</w:t>
       </w:r>
-      <w:bookmarkEnd w:id="7"/>
+      <w:bookmarkEnd w:id="6"/>
+    </w:p>
+    <w:p>
+      <w:pPr>
+        <w:spacing w:line="480" w:lineRule="auto"/>
+        <w:contextualSpacing/>
+      </w:pPr>
+      <w:r>
+        <w:t>In the team's first sprint, 20 story points were completed. In the team's second sprint, 9 story points were completed. The team has completed 2 sprints. This results in a calculated velocity of 14.5.</w:t>
+      </w:r>
+    </w:p>
+    <w:p>
+      <w:pPr>
+        <w:spacing w:line="480" w:lineRule="auto"/>
+        <w:contextualSpacing/>
+      </w:pPr>
+      <w:r>
+        <w:t>The team expects to be able to complete 21 story points this sprint for an expected velocity of 16.67.</w:t>
+      </w:r>
     </w:p>
     <w:p>
       <w:pPr>
@@ -639,14 +3131,23 @@
         </w:rPr>
         <w:t xml:space="preserve">VII. </w:t>
       </w:r>
-      <w:bookmarkStart w:id="8" w:name="TeamCapacityCalculation"/>
+      <w:bookmarkStart w:id="7" w:name="TeamCapacityCalculation"/>
       <w:r>
         <w:rPr>
           <w:b/>
         </w:rPr>
         <w:t>Team Capacity Calculation</w:t>
       </w:r>
-      <w:bookmarkEnd w:id="8"/>
+      <w:bookmarkEnd w:id="7"/>
+    </w:p>
+    <w:p>
+      <w:pPr>
+        <w:spacing w:line="480" w:lineRule="auto"/>
+        <w:contextualSpacing/>
+      </w:pPr>
+      <w:r>
+        <w:t>The team expects to be able to complete an average of 16 story points in each sprint for an expected completion of 80 story points by the first release. In a best – case scenario, the team expects to be able to complete 20 story points in each sprint, for a maximum team capacity of 100 story points by the first release.</w:t>
+      </w:r>
     </w:p>
     <w:p>
       <w:pPr>
@@ -680,14 +3181,47 @@
         </w:rPr>
         <w:t xml:space="preserve">VIII. </w:t>
       </w:r>
-      <w:bookmarkStart w:id="9" w:name="TeamRoles"/>
+      <w:bookmarkStart w:id="8" w:name="TeamRoles"/>
       <w:r>
         <w:rPr>
           <w:b/>
         </w:rPr>
         <w:t>Team Roles</w:t>
       </w:r>
-      <w:bookmarkEnd w:id="9"/>
+      <w:bookmarkEnd w:id="8"/>
+    </w:p>
+    <w:p>
+      <w:pPr>
+        <w:spacing w:line="480" w:lineRule="auto"/>
+        <w:contextualSpacing/>
+      </w:pPr>
+      <w:r>
+        <w:t xml:space="preserve">Our first release is divided into five sprints. For each of those five sprints, we rotate who will represent the product owner and who will represent the product owner. For Sprint 3, Mark </w:t>
+      </w:r>
+      <w:proofErr w:type="spellStart"/>
+      <w:r>
+        <w:t>Lero</w:t>
+      </w:r>
+      <w:proofErr w:type="spellEnd"/>
+      <w:r>
+        <w:t xml:space="preserve"> will be the Scrum Master, Jonathan Bowie will be the Product Owner, and the development team will be comprised of Nicholas </w:t>
+      </w:r>
+      <w:proofErr w:type="spellStart"/>
+      <w:r>
+        <w:t>Kinderman</w:t>
+      </w:r>
+      <w:proofErr w:type="spellEnd"/>
+      <w:r>
+        <w:t xml:space="preserve">, Mark </w:t>
+      </w:r>
+      <w:proofErr w:type="spellStart"/>
+      <w:r>
+        <w:t>Lero</w:t>
+      </w:r>
+      <w:proofErr w:type="spellEnd"/>
+      <w:r>
+        <w:t>, Courtney Kirkham, Dean Dixon, and Jonathan Bowie.</w:t>
+      </w:r>
     </w:p>
     <w:p>
       <w:pPr>
@@ -721,41 +3255,47 @@
         </w:rPr>
         <w:t xml:space="preserve">IX. </w:t>
       </w:r>
-      <w:bookmarkStart w:id="10" w:name="TeamCommitment"/>
+      <w:bookmarkStart w:id="9" w:name="TeamCommitment"/>
       <w:r>
         <w:rPr>
           <w:b/>
         </w:rPr>
         <w:t>Team Commitment</w:t>
       </w:r>
-      <w:bookmarkEnd w:id="10"/>
-    </w:p>
-    <w:p>
-      <w:pPr>
-        <w:spacing w:line="480" w:lineRule="auto"/>
-        <w:contextualSpacing/>
-      </w:pPr>
+      <w:bookmarkEnd w:id="9"/>
+    </w:p>
+    <w:p>
+      <w:pPr>
+        <w:spacing w:line="480" w:lineRule="auto"/>
+        <w:contextualSpacing/>
+      </w:pPr>
+      <w:r>
+        <w:t xml:space="preserve">The team commits to showing up for every meeting and class. If a team member cannot show up for some reason, they will let the team know as soon as possible. They will also get in touch with a team member to find out what they missed before the next meeting commences.  When contacted by another member of the team for feedback or questions, the team commits to offering some notification acknowledging the message and either responding to the question/offering feedback or providing a </w:t>
+      </w:r>
       <w:r>
         <w:lastRenderedPageBreak/>
-        <w:t>- Text based communication when outside meetings, follow up with voice or email as needed</w:t>
-      </w:r>
-    </w:p>
-    <w:p>
-      <w:pPr>
-        <w:spacing w:line="480" w:lineRule="auto"/>
-        <w:contextualSpacing/>
-      </w:pPr>
-      <w:r>
-        <w:t>- Any time a roadblock comes up, notify team as soon as team member knows so team can best figure out how to adapt</w:t>
-      </w:r>
-    </w:p>
-    <w:p>
-      <w:pPr>
-        <w:spacing w:line="480" w:lineRule="auto"/>
-        <w:contextualSpacing/>
-      </w:pPr>
-      <w:r>
-        <w:t>- daily communication via with e-mail with scrum master</w:t>
+        <w:t>timeframe in which a response can be expected; they will offer this notification within twenty-four hours of receiving the request.</w:t>
+      </w:r>
+      <w:r>
+        <w:t xml:space="preserve"> The team commits to communicating primarily through text messages throughout the week</w:t>
+      </w:r>
+      <w:r>
+        <w:t>, following up with e-mail or voice communication as needed</w:t>
+      </w:r>
+      <w:r>
+        <w:t>. The team also commits to daily check-ins with the scrum master via e-mail.</w:t>
+      </w:r>
+    </w:p>
+    <w:p>
+      <w:pPr>
+        <w:spacing w:line="480" w:lineRule="auto"/>
+        <w:contextualSpacing/>
+      </w:pPr>
+      <w:r>
+        <w:t xml:space="preserve">While roadblocks are an unavoidable part of life, when once comes up, the affected team member(s) will notify the team as soon as they know so the team can best figure out how to adapt. </w:t>
+      </w:r>
+      <w:r>
+        <w:t>The team commits to moving their tasks on Trello, and the Product Owner commits to checking regularly to see which stories have been submitted for approval. The team commits to commenting code, and will sign code they contribute so code reviewers know who is responsible for what portion of the final code. Finally, the team commits to naming variables using camel case and prioritizing descriptive variable names over brief ones.</w:t>
       </w:r>
     </w:p>
     <w:p>
@@ -790,22 +3330,25 @@
         </w:rPr>
         <w:t xml:space="preserve">X. </w:t>
       </w:r>
-      <w:bookmarkStart w:id="11" w:name="IssuesAndConcerns"/>
+      <w:bookmarkStart w:id="10" w:name="IssuesAndConcerns"/>
       <w:r>
         <w:rPr>
           <w:b/>
         </w:rPr>
         <w:t>Issues and Concerns</w:t>
       </w:r>
-      <w:bookmarkEnd w:id="11"/>
-    </w:p>
-    <w:p>
-      <w:pPr>
-        <w:spacing w:line="480" w:lineRule="auto"/>
-        <w:contextualSpacing/>
-      </w:pPr>
-      <w:r>
-        <w:t xml:space="preserve">- </w:t>
+      <w:bookmarkEnd w:id="10"/>
+    </w:p>
+    <w:p>
+      <w:pPr>
+        <w:spacing w:line="480" w:lineRule="auto"/>
+        <w:contextualSpacing/>
+      </w:pPr>
+      <w:r>
+        <w:t xml:space="preserve"> </w:t>
+      </w:r>
+      <w:r>
+        <w:t>Our team is concerned about the proficiency of the team regarding communication between the database and the website. Another concern is the need to build the database and figure out the logic for creating the races and editing the results. Coordinating the time keeping is another concern, as is making a secure database for user accounts. The team still needs to figure out what language to use for the backend of our project. The team has also recognized that we could stand to improve our communication and better commit to using our collaborative tools. We are optimistic about being able to learn these skills throughout the lifetime of the project, but recognize they represent a wide variety of skills we need to develop.</w:t>
       </w:r>
     </w:p>
     <w:p>
@@ -840,22 +3383,37 @@
         </w:rPr>
         <w:t xml:space="preserve">XI. </w:t>
       </w:r>
-      <w:bookmarkStart w:id="12" w:name="MeetingSchedule"/>
+      <w:bookmarkStart w:id="11" w:name="MeetingSchedule"/>
       <w:r>
         <w:rPr>
           <w:b/>
         </w:rPr>
         <w:t>Meeting Schedule</w:t>
       </w:r>
-      <w:bookmarkEnd w:id="12"/>
-    </w:p>
-    <w:p>
-      <w:pPr>
-        <w:spacing w:line="480" w:lineRule="auto"/>
-        <w:contextualSpacing/>
-      </w:pPr>
-      <w:r>
-        <w:t>- Sunday meetings at 1:30</w:t>
+      <w:bookmarkEnd w:id="11"/>
+    </w:p>
+    <w:p>
+      <w:pPr>
+        <w:spacing w:line="480" w:lineRule="auto"/>
+        <w:contextualSpacing/>
+      </w:pPr>
+      <w:r>
+        <w:lastRenderedPageBreak/>
+        <w:t>The team will meet Monday nights after class, on Wednesday evenings at 10:30 PM via Discord,</w:t>
+      </w:r>
+      <w:r>
+        <w:t xml:space="preserve"> and on Sunday afternoons at 1:3</w:t>
+      </w:r>
+      <w:r>
+        <w:t xml:space="preserve">0 PM at Quickly Asian Fusion Café in </w:t>
+      </w:r>
+      <w:proofErr w:type="spellStart"/>
+      <w:r>
+        <w:t>D'Iberville</w:t>
+      </w:r>
+      <w:proofErr w:type="spellEnd"/>
+      <w:r>
+        <w:t>.</w:t>
       </w:r>
     </w:p>
     <w:p>
@@ -890,14 +3448,42 @@
         </w:rPr>
         <w:t xml:space="preserve">XII. </w:t>
       </w:r>
-      <w:bookmarkStart w:id="13" w:name="CommunicationAndLogistics"/>
+      <w:bookmarkStart w:id="12" w:name="CommunicationAndLogistics"/>
       <w:r>
         <w:rPr>
           <w:b/>
         </w:rPr>
         <w:t>Communication and Logistics Plan</w:t>
       </w:r>
-      <w:bookmarkEnd w:id="13"/>
+      <w:bookmarkEnd w:id="12"/>
+    </w:p>
+    <w:p>
+      <w:pPr>
+        <w:spacing w:line="480" w:lineRule="auto"/>
+        <w:contextualSpacing/>
+      </w:pPr>
+      <w:r>
+        <w:t xml:space="preserve">The Monday night meetings are for sprint reviews and sprint planning. The Wednesday evening meetings are to check on the team's progress and address any roadblocks </w:t>
+      </w:r>
+      <w:proofErr w:type="gramStart"/>
+      <w:r>
+        <w:t>in the midst of</w:t>
+      </w:r>
+      <w:proofErr w:type="gramEnd"/>
+      <w:r>
+        <w:t xml:space="preserve"> the week, as well as serving as a hand-off timeline if any of the tasks for the sprint are scheduled to change hands in the midst of the sprint. The Sunday afternoon meetings are for the team to go over what they have completed and provide an overview for what will be presented in class on Mondays. Throughout the week, the team members will communicate via text messages and e-mails if they need to ask the team for feedback or assistance. All team members are to check e-mail daily. Text messages and e-mails will be responded to within a </w:t>
+      </w:r>
+      <w:proofErr w:type="gramStart"/>
+      <w:r>
+        <w:t>twenty-four hour</w:t>
+      </w:r>
+      <w:proofErr w:type="gramEnd"/>
+      <w:r>
+        <w:t xml:space="preserve"> time period to at least let the other team members know that their message has been received and is being considered.</w:t>
+      </w:r>
+      <w:r>
+        <w:t xml:space="preserve"> Text messages will be the primary method of event-driven communication throughout the week, with follow-up in e-mail or voice clients as necessary. Additionally, if one (or more) of the team members encounters a road block, whether project related or not, that will cause a delay or inability to complete their allotted work for the sprint, they are to notify the team as soon as possible, so that the team may best figure out how to accommodate the change in situation.</w:t>
+      </w:r>
     </w:p>
     <w:p>
       <w:pPr>
@@ -925,7 +3511,7 @@
           <w:b/>
         </w:rPr>
       </w:pPr>
-      <w:bookmarkStart w:id="14" w:name="CollaborationTools"/>
+      <w:bookmarkStart w:id="13" w:name="CollaborationTools"/>
       <w:r>
         <w:rPr>
           <w:b/>
@@ -933,6 +3519,17 @@
         <w:t>XIII. Collaboration Tools</w:t>
       </w:r>
     </w:p>
+    <w:bookmarkEnd w:id="13"/>
+    <w:p>
+      <w:pPr>
+        <w:spacing w:line="480" w:lineRule="auto"/>
+        <w:contextualSpacing/>
+      </w:pPr>
+      <w:r>
+        <w:t>The team will use Trello for keeping track of the product and sprint backlogs. GitHub is used for version control. Discord, text messages, and e-mail will be used for communication between in – person meetings. Google Drive will be used for keeping track of project files in addition to GitHub.</w:t>
+      </w:r>
+    </w:p>
+    <w:bookmarkStart w:id="14" w:name="_GoBack"/>
     <w:bookmarkEnd w:id="14"/>
     <w:p>
       <w:pPr>
@@ -966,7 +3563,7 @@
       </w:r>
     </w:p>
     <w:sectPr>
-      <w:headerReference w:type="default" r:id="rId6"/>
+      <w:headerReference w:type="default" r:id="rId7"/>
       <w:pgSz w:w="12240" w:h="15840"/>
       <w:pgMar w:top="1440" w:right="1440" w:bottom="1440" w:left="1440" w:header="720" w:footer="720" w:gutter="0"/>
       <w:cols w:space="720"/>
@@ -1080,7 +3677,7 @@
           <w:rPr>
             <w:noProof/>
           </w:rPr>
-          <w:t>3</w:t>
+          <w:t>5</w:t>
         </w:r>
         <w:r>
           <w:rPr>

</xml_diff>